<commit_message>
fixed devotional passage parser without passage
</commit_message>
<xml_diff>
--- a/pkg/fs/_test_feeds-ok.docx
+++ b/pkg/fs/_test_feeds-ok.docx
@@ -2517,7 +2517,7 @@
           <w:color w:val="000000"/>
           <w:lang w:eastAsia="es-ES" w:bidi="ar-SA"/>
         </w:rPr>
-        <w:t>invalid</w:t>
+        <w:t>fake</w:t>
       </w:r>
       <w:proofErr w:type="spellEnd"/>
       <w:r>
@@ -7889,6 +7889,66 @@
         </w:rPr>
         <w:t>EL MUNDO RENUNCIADO</w:t>
       </w:r>
+      <w:r>
+        <w:rPr>
+          <w:rFonts w:eastAsia="Times New Roman"/>
+          <w:b/>
+          <w:color w:val="000000"/>
+          <w:lang w:eastAsia="es-ES" w:bidi="ar-SA"/>
+        </w:rPr>
+        <w:t xml:space="preserve"> – </w:t>
+      </w:r>
+      <w:proofErr w:type="spellStart"/>
+      <w:r>
+        <w:rPr>
+          <w:rFonts w:eastAsia="Times New Roman"/>
+          <w:b/>
+          <w:color w:val="000000"/>
+          <w:lang w:eastAsia="es-ES" w:bidi="ar-SA"/>
+        </w:rPr>
+        <w:t>with</w:t>
+      </w:r>
+      <w:proofErr w:type="spellEnd"/>
+      <w:r>
+        <w:rPr>
+          <w:rFonts w:eastAsia="Times New Roman"/>
+          <w:b/>
+          <w:color w:val="000000"/>
+          <w:lang w:eastAsia="es-ES" w:bidi="ar-SA"/>
+        </w:rPr>
+        <w:t xml:space="preserve"> </w:t>
+      </w:r>
+      <w:proofErr w:type="spellStart"/>
+      <w:r>
+        <w:rPr>
+          <w:rFonts w:eastAsia="Times New Roman"/>
+          <w:b/>
+          <w:color w:val="000000"/>
+          <w:lang w:eastAsia="es-ES" w:bidi="ar-SA"/>
+        </w:rPr>
+        <w:t>hymn</w:t>
+      </w:r>
+      <w:proofErr w:type="spellEnd"/>
+      <w:r>
+        <w:rPr>
+          <w:rFonts w:eastAsia="Times New Roman"/>
+          <w:b/>
+          <w:color w:val="000000"/>
+          <w:lang w:eastAsia="es-ES" w:bidi="ar-SA"/>
+        </w:rPr>
+        <w:t xml:space="preserve"> in </w:t>
+      </w:r>
+      <w:proofErr w:type="spellStart"/>
+      <w:r>
+        <w:rPr>
+          <w:rFonts w:eastAsia="Times New Roman"/>
+          <w:b/>
+          <w:color w:val="000000"/>
+          <w:lang w:eastAsia="es-ES" w:bidi="ar-SA"/>
+        </w:rPr>
+        <w:t>content</w:t>
+      </w:r>
+      <w:proofErr w:type="spellEnd"/>
     </w:p>
     <w:p>
       <w:pPr>
@@ -9376,6 +9436,46 @@
         </w:rPr>
         <w:footnoteReference w:id="4"/>
       </w:r>
+      <w:r>
+        <w:rPr>
+          <w:rFonts w:eastAsia="Times New Roman"/>
+          <w:b/>
+          <w:color w:val="000000"/>
+          <w:lang w:eastAsia="es-ES" w:bidi="ar-SA"/>
+        </w:rPr>
+        <w:t xml:space="preserve"> - </w:t>
+      </w:r>
+      <w:proofErr w:type="spellStart"/>
+      <w:r>
+        <w:rPr>
+          <w:rFonts w:eastAsia="Times New Roman"/>
+          <w:b/>
+          <w:color w:val="000000"/>
+          <w:lang w:eastAsia="es-ES" w:bidi="ar-SA"/>
+        </w:rPr>
+        <w:t>with</w:t>
+      </w:r>
+      <w:proofErr w:type="spellEnd"/>
+      <w:r>
+        <w:rPr>
+          <w:rFonts w:eastAsia="Times New Roman"/>
+          <w:b/>
+          <w:color w:val="000000"/>
+          <w:lang w:eastAsia="es-ES" w:bidi="ar-SA"/>
+        </w:rPr>
+        <w:t xml:space="preserve"> </w:t>
+      </w:r>
+      <w:proofErr w:type="spellStart"/>
+      <w:r>
+        <w:rPr>
+          <w:rFonts w:eastAsia="Times New Roman"/>
+          <w:b/>
+          <w:color w:val="000000"/>
+          <w:lang w:eastAsia="es-ES" w:bidi="ar-SA"/>
+        </w:rPr>
+        <w:t>footnote</w:t>
+      </w:r>
+      <w:proofErr w:type="spellEnd"/>
     </w:p>
     <w:p>
       <w:pPr>
@@ -11277,401 +11377,382 @@
     </w:p>
     <w:p>
       <w:pPr>
+        <w:suppressAutoHyphens w:val="0"/>
+        <w:spacing w:after="200"/>
         <w:jc w:val="center"/>
-      </w:pPr>
-      <w:r>
-        <w:rPr>
-          <w:b/>
+        <w:rPr>
+          <w:rFonts w:eastAsia="Times New Roman"/>
+          <w:b/>
+          <w:color w:val="000000"/>
+          <w:lang w:eastAsia="es-ES" w:bidi="ar-SA"/>
+        </w:rPr>
+      </w:pPr>
+      <w:r>
+        <w:rPr>
+          <w:rFonts w:eastAsia="Times New Roman"/>
+          <w:b/>
+          <w:color w:val="000000"/>
+          <w:lang w:eastAsia="es-ES" w:bidi="ar-SA"/>
         </w:rPr>
         <w:lastRenderedPageBreak/>
         <w:t>0</w:t>
       </w:r>
       <w:r>
         <w:rPr>
-          <w:b/>
-        </w:rPr>
-        <w:t>1</w:t>
-      </w:r>
-      <w:r>
-        <w:rPr>
-          <w:b/>
-        </w:rPr>
-        <w:t>2</w:t>
+          <w:rFonts w:eastAsia="Times New Roman"/>
+          <w:b/>
+          <w:color w:val="000000"/>
+          <w:lang w:eastAsia="es-ES" w:bidi="ar-SA"/>
+        </w:rPr>
+        <w:t>12</w:t>
       </w:r>
     </w:p>
     <w:p>
       <w:pPr>
         <w:jc w:val="center"/>
-        <w:rPr>
-          <w:b/>
-        </w:rPr>
+      </w:pPr>
+      <w:r>
+        <w:rPr>
+          <w:b/>
+        </w:rPr>
+        <w:t>EL PRECIO DE LA GRANDEZA</w:t>
+      </w:r>
+    </w:p>
+    <w:p>
+      <w:r>
+        <w:t> </w:t>
+      </w:r>
+    </w:p>
+    <w:p>
+      <w:r>
+        <w:rPr>
+          <w:i/>
+        </w:rPr>
+        <w:t>“</w:t>
+      </w:r>
+      <w:r>
+        <w:rPr>
+          <w:i/>
+        </w:rPr>
+        <w:t>De cierto, de cierto os digo: Entre los que nacen de mujer, no se ha levantado otro mayor que Juan el Bautista</w:t>
+      </w:r>
+      <w:r>
+        <w:rPr>
+          <w:i/>
+        </w:rPr>
+        <w:t>”</w:t>
+      </w:r>
+      <w:r>
+        <w:t>  (Mateo 11:11).</w:t>
+      </w:r>
+    </w:p>
+    <w:p>
+      <w:r>
+        <w:t> </w:t>
+      </w:r>
+    </w:p>
+    <w:p>
+      <w:pPr>
+        <w:ind w:firstLine="708"/>
+      </w:pPr>
+      <w:r>
+        <w:t>Soñamos con ser importantes en el reino de Dio</w:t>
+      </w:r>
+      <w:bookmarkStart w:id="0" w:name="_GoBack"/>
+      <w:bookmarkEnd w:id="0"/>
+      <w:r>
+        <w:t>s, con tener un ministerio de renombre y </w:t>
+      </w:r>
+      <w:r>
+        <w:t xml:space="preserve">ser </w:t>
+      </w:r>
+      <w:r>
+        <w:t xml:space="preserve">la admiración de las multitudes para que la gente diga de nosotras, </w:t>
+      </w:r>
+      <w:r>
+        <w:t>“</w:t>
+      </w:r>
+      <w:r>
+        <w:t xml:space="preserve">¡Mira qué mujer </w:t>
+      </w:r>
+      <w:r>
+        <w:t xml:space="preserve">o qué hombre </w:t>
+      </w:r>
+      <w:r>
+        <w:t>más espiritual! ¡Cómo sirve a Dios!</w:t>
+      </w:r>
+      <w:r>
+        <w:t>”</w:t>
+      </w:r>
+      <w:r>
+        <w:t xml:space="preserve"> </w:t>
+      </w:r>
+      <w:r>
+        <w:t>De entrada vemos que esta actitud no es cristiana. El creyente verdadero no busca la gloria para sí mismo, sino para Dios. Además,</w:t>
+      </w:r>
+      <w:r>
+        <w:t xml:space="preserve"> si nos fijamos en los grandes </w:t>
+      </w:r>
+      <w:r>
+        <w:t xml:space="preserve">santos </w:t>
+      </w:r>
+      <w:r>
+        <w:t xml:space="preserve">de la Biblia, vemos que la grandeza nunca vino sin coste. Cuando los discípulos se peleaban entre sí, a ver quién iba a ser </w:t>
+      </w:r>
+      <w:r>
+        <w:t xml:space="preserve">el </w:t>
+      </w:r>
+      <w:r>
+        <w:t>más grande en el reino de Dios, el Señor Jesús les preguntó si estaban dispuestos a pagar el precio. </w:t>
+      </w:r>
+      <w:r>
+        <w:t>Jacobo</w:t>
+      </w:r>
+      <w:r>
+        <w:t xml:space="preserve"> y Juan le </w:t>
+      </w:r>
+      <w:r>
+        <w:t>habían dicho al Señor</w:t>
+      </w:r>
+      <w:r>
+        <w:t xml:space="preserve">: </w:t>
+      </w:r>
+      <w:r>
+        <w:rPr>
+          <w:i/>
+        </w:rPr>
+        <w:t>“Concédenos que en tu gloria nos sentemos el uno a tu derecha y el otro a tu izquierda. Entonces Jesús les dijo: No sabéis lo que pedís. ¿Podéis beber del vaso que yo bebo, o ser bautizados con el bautismo con que yo soy bautizado?</w:t>
+      </w:r>
+      <w:r>
+        <w:rPr>
+          <w:i/>
+        </w:rPr>
+        <w:t>”</w:t>
+      </w:r>
+      <w:r>
+        <w:t xml:space="preserve"> </w:t>
+      </w:r>
+      <w:r>
+        <w:t>(</w:t>
+      </w:r>
+      <w:r>
+        <w:t xml:space="preserve">Marcos 10:37, 38). Hay un precio muy alto a pagar si </w:t>
+      </w:r>
+      <w:r>
+        <w:t xml:space="preserve">queremos </w:t>
+      </w:r>
+      <w:r>
+        <w:t>ser grandes en el reino de Dios.</w:t>
+      </w:r>
+    </w:p>
+    <w:p>
+      <w:r>
+        <w:t> </w:t>
+      </w:r>
+    </w:p>
+    <w:p>
+      <w:pPr>
+        <w:ind w:firstLine="708"/>
+      </w:pPr>
+      <w:r>
+        <w:t xml:space="preserve">Juan el Bautista pagó este preció, pero sin pretensión alguna. </w:t>
+      </w:r>
+      <w:r>
+        <w:t>É</w:t>
+      </w:r>
+      <w:r>
+        <w:t>l fue lleno del Espíritu Santo desde el vientre de su madre</w:t>
+      </w:r>
+      <w:r>
+        <w:t>,</w:t>
+      </w:r>
+      <w:r>
+        <w:t xml:space="preserve"> y desde que tuvo uso de la razón sabía que había nacido con una misión</w:t>
+      </w:r>
+      <w:r>
+        <w:t>,</w:t>
+      </w:r>
+      <w:r>
+        <w:t xml:space="preserve"> y vivió para cumplir esa misión. ¿Qué preció tuvo que pagar él por el ministerio tan importante que tuvo? Fue muy popular. Venían miles a escuchar sus mensajes. Fue el mismo pregonero del Rey, el que preparaba el camino del Mesías, el centro de atención de todo el país</w:t>
+      </w:r>
+      <w:r>
+        <w:t>. D</w:t>
+      </w:r>
+      <w:r>
+        <w:t>esde el rey en su trono</w:t>
+      </w:r>
+      <w:r>
+        <w:t>,</w:t>
+      </w:r>
+      <w:r>
+        <w:t xml:space="preserve"> hasta la persona más pobre, todo el mundo conocía el nombre de Juan el Bautista.</w:t>
+      </w:r>
+    </w:p>
+    <w:p>
+      <w:r>
+        <w:t> </w:t>
+      </w:r>
+    </w:p>
+    <w:p>
+      <w:pPr>
+        <w:ind w:firstLine="708"/>
+      </w:pPr>
+      <w:r>
+        <w:t xml:space="preserve">Pues, el precio que tuvo que pagar fue nunca casarse, ni tener hijos, vivir solo en el desierto a la intemperie, vestido de la forma más primitiva, comiendo lo más básico para sostenerse. </w:t>
+      </w:r>
+      <w:r>
+        <w:t xml:space="preserve">Pagó el precio de ser diferente, apartado de los demás. </w:t>
+      </w:r>
+      <w:r>
+        <w:t xml:space="preserve">Pagó el precio de la renuncia a la fama personal: </w:t>
+      </w:r>
+      <w:r>
+        <w:rPr>
+          <w:i/>
+        </w:rPr>
+        <w:t>“Viene uno más poderoso que yo, de quien no soy digno de desatar la correa de su calzado”</w:t>
+      </w:r>
+      <w:r>
+        <w:t xml:space="preserve"> (Lucas  3:16). Cuando apareció Jesús en </w:t>
+      </w:r>
+      <w:r>
+        <w:t>el</w:t>
+      </w:r>
+      <w:r>
+        <w:t xml:space="preserve"> escena</w:t>
+      </w:r>
+      <w:r>
+        <w:t>rio</w:t>
+      </w:r>
+      <w:r>
+        <w:t xml:space="preserve">, llamó la atención a Él. </w:t>
+      </w:r>
+      <w:r>
+        <w:t>Señaló a Cristo: “¡</w:t>
+      </w:r>
+      <w:r>
+        <w:t xml:space="preserve">Este es </w:t>
+      </w:r>
+      <w:r>
+        <w:t>e</w:t>
+      </w:r>
+      <w:r>
+        <w:t xml:space="preserve">l que </w:t>
+      </w:r>
+      <w:r>
+        <w:t xml:space="preserve">yo </w:t>
+      </w:r>
+      <w:r>
+        <w:t>os anunciaba</w:t>
+      </w:r>
+      <w:r>
+        <w:t>!”</w:t>
+      </w:r>
+      <w:r>
+        <w:t xml:space="preserve"> </w:t>
+      </w:r>
+      <w:r>
+        <w:rPr>
+          <w:i/>
+        </w:rPr>
+        <w:t>“Vosotros mismos me sois testigos de que dije: Yo no soy el Cristo, sino que soy enviado delante del él. El que tiene la esposa, es el esposo; mas el amigo del esposo, que está a su lado y le oye, se goz</w:t>
+      </w:r>
+      <w:r>
+        <w:rPr>
+          <w:i/>
+        </w:rPr>
+        <w:t>a</w:t>
+      </w:r>
+      <w:r>
+        <w:rPr>
+          <w:i/>
+        </w:rPr>
+        <w:t xml:space="preserve"> grandemente de la voz del esposo; así pues, este m</w:t>
+      </w:r>
+      <w:r>
+        <w:rPr>
+          <w:i/>
+        </w:rPr>
+        <w:t>i</w:t>
+      </w:r>
+      <w:r>
+        <w:rPr>
+          <w:i/>
+        </w:rPr>
+        <w:t xml:space="preserve"> gozo está cumplido. Es necesario que él crezca,  pero que yo mengüe”</w:t>
+      </w:r>
+      <w:r>
+        <w:t xml:space="preserve"> (Juan 3:</w:t>
+      </w:r>
+      <w:r>
+        <w:t>28-</w:t>
+      </w:r>
+      <w:r>
+        <w:t xml:space="preserve">30). </w:t>
+      </w:r>
+      <w:r>
+        <w:t xml:space="preserve">Finalmente </w:t>
+      </w:r>
+      <w:r>
+        <w:t>pagó el precio del encarcelamiento y el martirio. </w:t>
+      </w:r>
+    </w:p>
+    <w:p>
+      <w:pPr>
+        <w:ind w:firstLine="708"/>
+      </w:pPr>
+    </w:p>
+    <w:p>
+      <w:pPr>
+        <w:ind w:firstLine="708"/>
+      </w:pPr>
+      <w:r>
+        <w:t xml:space="preserve">Pero lo más costoso fue la espera en la cárcel sin comprender bien el trato de Dios con él y por qué </w:t>
+      </w:r>
+      <w:r>
+        <w:t>Jesús</w:t>
+      </w:r>
+      <w:r>
+        <w:t xml:space="preserve"> no le libraba</w:t>
+      </w:r>
+      <w:r>
+        <w:t xml:space="preserve"> si era el Mesías</w:t>
+      </w:r>
+      <w:r>
+        <w:t xml:space="preserve">. La única respuesta que tuvo fue que confiase en Él, y Juan lo hizo, sin explicaciones. No es por nada que Jesús dijo que entre los nacidos de mujer, no hubo ninguno mayor que Juan el Bautista. Consiguió lo que nunca pretendió. El camino a la grandeza es la renuncia de toda pretensión personal y la absoluta devoción a la gloria de Otro. ¿Qué precio estamos dispuestos a pagar para que Él sea </w:t>
+      </w:r>
+      <w:r>
+        <w:t>g</w:t>
+      </w:r>
+      <w:r>
+        <w:t>rande</w:t>
+      </w:r>
+      <w:r>
+        <w:t xml:space="preserve"> a los ojos de los demás</w:t>
+      </w:r>
+      <w:r>
+        <w:t>?</w:t>
+      </w:r>
+    </w:p>
+    <w:p>
+      <w:pPr>
+        <w:ind w:firstLine="708"/>
+      </w:pPr>
+    </w:p>
+    <w:p>
+      <w:pPr>
+        <w:ind w:firstLine="708"/>
+      </w:pPr>
+    </w:p>
+    <w:p>
+      <w:pPr>
+        <w:ind w:firstLine="708"/>
       </w:pPr>
     </w:p>
     <w:p>
       <w:pPr>
         <w:jc w:val="center"/>
         <w:rPr>
-          <w:b/>
-        </w:rPr>
-      </w:pPr>
-      <w:r>
-        <w:rPr>
-          <w:b/>
-        </w:rPr>
-        <w:t>TRES CAMINOS, MAS UNO</w:t>
-      </w:r>
-    </w:p>
-    <w:p>
-      <w:r>
-        <w:t> </w:t>
-      </w:r>
-    </w:p>
-    <w:p>
-      <w:r>
-        <w:rPr>
-          <w:i/>
-        </w:rPr>
-        <w:t xml:space="preserve">"Pero </w:t>
-      </w:r>
-      <w:r>
-        <w:t xml:space="preserve">[la mujer] </w:t>
-      </w:r>
-      <w:r>
-        <w:rPr>
-          <w:i/>
-        </w:rPr>
-        <w:t>se salvará engendrando hijos"</w:t>
-      </w:r>
-      <w:r>
-        <w:rPr>
-          <w:i/>
-        </w:rPr>
-        <w:t xml:space="preserve"> </w:t>
-      </w:r>
-      <w:r>
-        <w:t>(1 Timoteo 2:15).</w:t>
-      </w:r>
-    </w:p>
-    <w:p/>
-    <w:p>
-      <w:r>
-        <w:t>Lectura: 1 Tim. 2:7-15.</w:t>
-      </w:r>
-    </w:p>
-    <w:p>
-      <w:r>
-        <w:t> </w:t>
-      </w:r>
-    </w:p>
-    <w:p>
-      <w:pPr>
-        <w:ind w:firstLine="708"/>
-      </w:pPr>
-      <w:r>
-        <w:t xml:space="preserve">El camino de </w:t>
-      </w:r>
-      <w:r>
-        <w:t xml:space="preserve">la </w:t>
-      </w:r>
-      <w:r>
-        <w:t xml:space="preserve">santificación </w:t>
-      </w:r>
-      <w:r>
-        <w:t>de</w:t>
-      </w:r>
-      <w:r>
-        <w:t xml:space="preserve"> la mujer es muy diferente </w:t>
-      </w:r>
-      <w:r>
-        <w:t>d</w:t>
-      </w:r>
-      <w:r>
-        <w:t>el camino de</w:t>
-      </w:r>
-      <w:r>
-        <w:t xml:space="preserve"> la</w:t>
-      </w:r>
-      <w:r>
-        <w:t xml:space="preserve"> santificación </w:t>
-      </w:r>
-      <w:r>
-        <w:t>d</w:t>
-      </w:r>
-      <w:r>
-        <w:t xml:space="preserve">el hombre. </w:t>
-      </w:r>
-      <w:r>
-        <w:rPr>
-          <w:i/>
-        </w:rPr>
-        <w:t xml:space="preserve">"La mujer se salvará </w:t>
-      </w:r>
-      <w:r>
-        <w:t>(se santificará)</w:t>
-      </w:r>
-      <w:r>
-        <w:rPr>
-          <w:i/>
-        </w:rPr>
-        <w:t xml:space="preserve"> engendrando hijos"</w:t>
-      </w:r>
-      <w:r>
-        <w:t xml:space="preserve"> (1 Timoteo 2:15), entregándose y sacrificándose por ellos, mientras </w:t>
-      </w:r>
-      <w:r>
-        <w:t xml:space="preserve">que </w:t>
-      </w:r>
-      <w:r>
-        <w:t xml:space="preserve">el hombre se santifica entregándose para su mujer (Efesios 5:28). El Señor Jesús se santificó (Juan 17:19) entregándose y sacrificándose para la iglesia para presentársela sin mancha ni arruga (Efesios 5:25), y eso, no para crecer en santidad, porque ya era perfecto, sino porque este es el camino, y así lo marcó para nosotros. El amor se da, se entrega y se sacrifica para el perfeccionamiento del otro, y cuánto más lo hacemos, más maduros somos, menos egoístas, más como Cristo y, por lo tanto, más santificados. </w:t>
-      </w:r>
-    </w:p>
-    <w:p>
-      <w:r>
-        <w:t> </w:t>
-      </w:r>
-    </w:p>
-    <w:p>
-      <w:pPr>
-        <w:ind w:firstLine="708"/>
-      </w:pPr>
-      <w:r>
-        <w:t xml:space="preserve">Vamos a mirar estos textos. En su oración sacerdotal, justo antes de ir a la Cruz donde iba a entregarse hasta la muerte en sacrificio para los suyos, </w:t>
-      </w:r>
-      <w:r>
-        <w:t xml:space="preserve">Cristo </w:t>
-      </w:r>
-      <w:r>
-        <w:t xml:space="preserve">dijo: </w:t>
-      </w:r>
-      <w:r>
-        <w:rPr>
-          <w:i/>
-        </w:rPr>
-        <w:t>"Y por ellos yo me santifico a mí mismo"</w:t>
-      </w:r>
-      <w:r>
-        <w:t xml:space="preserve"> (Juan 17:19). Comentando el sacrificio ya hecho, el apóstol Pablo escribió: </w:t>
-      </w:r>
-      <w:r>
-        <w:rPr>
-          <w:i/>
-        </w:rPr>
-        <w:t>"Cristo amó a la iglesia, y se entregó a sí mismo por ella, para santificarla, habiéndola purificado en el lavamiento del agua por la palabra a fin de present</w:t>
-      </w:r>
-      <w:r>
-        <w:rPr>
-          <w:i/>
-        </w:rPr>
-        <w:t>á</w:t>
-      </w:r>
-      <w:r>
-        <w:rPr>
-          <w:i/>
-        </w:rPr>
-        <w:t>rse</w:t>
-      </w:r>
-      <w:r>
-        <w:rPr>
-          <w:i/>
-        </w:rPr>
-        <w:t>la</w:t>
-      </w:r>
-      <w:r>
-        <w:rPr>
-          <w:i/>
-        </w:rPr>
-        <w:t xml:space="preserve"> a sí mismo, una iglesia gloriosa, que no tuviese mancha ni arruga ni cosa semejante. Así también los maridos deben amar a sus mujeres como a sus mismos cuerpos"</w:t>
-      </w:r>
-      <w:r>
-        <w:rPr>
-          <w:i/>
-        </w:rPr>
-        <w:t xml:space="preserve"> </w:t>
-      </w:r>
-      <w:r>
-        <w:t>(Ef. 5:25-28)</w:t>
-      </w:r>
-      <w:r>
-        <w:rPr>
-          <w:i/>
-        </w:rPr>
-        <w:t>.</w:t>
-      </w:r>
-      <w:r>
-        <w:t xml:space="preserve"> El amor es la antítesis</w:t>
-      </w:r>
-      <w:r>
-        <w:t xml:space="preserve"> </w:t>
-      </w:r>
-      <w:r>
-        <w:t>de todo egoísmo</w:t>
-      </w:r>
-      <w:r>
-        <w:t>, la crucifixión del yo</w:t>
-      </w:r>
-      <w:r>
-        <w:t>. Es darse, entregarse, sacrificarse para el otro.</w:t>
-      </w:r>
-    </w:p>
-    <w:p>
-      <w:r>
-        <w:t> </w:t>
-      </w:r>
-    </w:p>
-    <w:p>
-      <w:pPr>
-        <w:ind w:firstLine="708"/>
-      </w:pPr>
-      <w:r>
-        <w:t>Esto es lo que el marido tiene que hacer para su mujer y lo que la mujer tiene que hacer para sus hijos. La mujer entrega su cuerpo para los hijos en el embarazo, después </w:t>
-      </w:r>
-      <w:r>
-        <w:t>al</w:t>
-      </w:r>
-      <w:r>
-        <w:t xml:space="preserve"> darles el pecho, </w:t>
-      </w:r>
-      <w:r>
-        <w:t>al</w:t>
-      </w:r>
-      <w:r>
-        <w:t xml:space="preserve"> levantarse por las noches para amamantarlos, para atenderlos, después siguen años de sacrificar su propia agenda por amor a ellos. Su vida se centra en los hijos, perdiendo el egoísmo inherente </w:t>
-      </w:r>
-      <w:r>
-        <w:t>a</w:t>
-      </w:r>
-      <w:r>
-        <w:t xml:space="preserve"> tod</w:t>
-      </w:r>
-      <w:r>
-        <w:t>a</w:t>
-      </w:r>
-      <w:r>
-        <w:t>s nosotr</w:t>
-      </w:r>
-      <w:r>
-        <w:t>a</w:t>
-      </w:r>
-      <w:r>
-        <w:t>s. El marido</w:t>
-      </w:r>
-      <w:r>
-        <w:t>,</w:t>
-      </w:r>
-      <w:r>
-        <w:t xml:space="preserve"> al amar a su mujer </w:t>
-      </w:r>
-      <w:r>
-        <w:t>como</w:t>
-      </w:r>
-      <w:r>
-        <w:t xml:space="preserve"> a su propio cuerpo, también avanza en e</w:t>
-      </w:r>
-      <w:r>
-        <w:t>l</w:t>
-      </w:r>
-      <w:r>
-        <w:t xml:space="preserve"> camino de la santificación. Y la soltera, o la mujer sin hijos, igual</w:t>
-      </w:r>
-      <w:r>
-        <w:t>mente</w:t>
-      </w:r>
-      <w:r>
-        <w:t xml:space="preserve"> se da a sus hijos espirituales, si son niños de la escuela dominical, estudiantes universitarios a los que atiende, sobrinos, o adultos a los que </w:t>
-      </w:r>
-      <w:r>
-        <w:t>enseña y forma</w:t>
-      </w:r>
-      <w:r>
-        <w:t xml:space="preserve">, se da a ellos, y así llega a ser </w:t>
-      </w:r>
-      <w:r>
-        <w:rPr>
-          <w:i/>
-        </w:rPr>
-        <w:t>"madre en Israel"</w:t>
-      </w:r>
-      <w:r>
-        <w:rPr>
-          <w:i/>
-        </w:rPr>
-        <w:t>,</w:t>
-      </w:r>
-      <w:r>
-        <w:t xml:space="preserve"> y crece</w:t>
-      </w:r>
-      <w:r>
-        <w:t>r</w:t>
-      </w:r>
-      <w:r>
-        <w:t xml:space="preserve"> en asemejarse a Cristo. Este es el abnegado, costoso y glorioso camino </w:t>
-      </w:r>
-      <w:r>
-        <w:t xml:space="preserve">de santificación </w:t>
-      </w:r>
-      <w:r>
-        <w:t>que Él nos marcó. </w:t>
-      </w:r>
-    </w:p>
-    <w:p>
-      <w:pPr>
-        <w:ind w:firstLine="708"/>
-      </w:pPr>
-    </w:p>
-    <w:p>
-      <w:pPr>
-        <w:ind w:firstLine="708"/>
-      </w:pPr>
-    </w:p>
-    <w:p>
-      <w:pPr>
-        <w:ind w:firstLine="708"/>
-      </w:pPr>
-    </w:p>
-    <w:p>
-      <w:pPr>
-        <w:ind w:firstLine="708"/>
-      </w:pPr>
-    </w:p>
-    <w:p>
-      <w:pPr>
-        <w:ind w:firstLine="708"/>
-      </w:pPr>
-    </w:p>
-    <w:p>
-      <w:pPr>
-        <w:ind w:firstLine="708"/>
-      </w:pPr>
-    </w:p>
-    <w:p>
-      <w:pPr>
-        <w:ind w:firstLine="708"/>
-      </w:pPr>
-    </w:p>
-    <w:p>
-      <w:pPr>
-        <w:ind w:firstLine="708"/>
-      </w:pPr>
-    </w:p>
-    <w:p>
-      <w:pPr>
-        <w:ind w:firstLine="708"/>
-      </w:pPr>
-    </w:p>
-    <w:p>
-      <w:pPr>
-        <w:ind w:firstLine="708"/>
-      </w:pPr>
-    </w:p>
-    <w:p>
-      <w:pPr>
-        <w:ind w:firstLine="708"/>
-      </w:pPr>
-    </w:p>
-    <w:p>
-      <w:pPr>
-        <w:jc w:val="center"/>
-        <w:rPr>
           <w:rStyle w:val="Textoennegrita"/>
         </w:rPr>
       </w:pPr>
@@ -11679,7 +11760,6 @@
         <w:rPr>
           <w:rStyle w:val="Textoennegrita"/>
         </w:rPr>
-        <w:lastRenderedPageBreak/>
         <w:t>013</w:t>
       </w:r>
     </w:p>
@@ -11775,8 +11855,6 @@
       <w:r>
         <w:t> </w:t>
       </w:r>
-      <w:bookmarkStart w:id="0" w:name="_GoBack"/>
-      <w:bookmarkEnd w:id="0"/>
     </w:p>
     <w:p>
       <w:r>
@@ -12001,11 +12079,7 @@
         <w:t>E</w:t>
       </w:r>
       <w:r>
-        <w:t xml:space="preserve">stas palabras tan fuertes de Jesús salen de un corazón quebrantado de amor por su pueblo. Llora a las puertas de Jerusalén porque no le dejan salvarles de la dureza de sus corazones. Solo uno que va camino a morir por </w:t>
-      </w:r>
-      <w:r>
-        <w:lastRenderedPageBreak/>
-        <w:t xml:space="preserve">ellos tiene el derecho de hablar </w:t>
+        <w:t xml:space="preserve">stas palabras tan fuertes de Jesús salen de un corazón quebrantado de amor por su pueblo. Llora a las puertas de Jerusalén porque no le dejan salvarles de la dureza de sus corazones. Solo uno que va camino a morir por ellos tiene el derecho de hablar </w:t>
       </w:r>
       <w:r>
         <w:t>como Él habló.</w:t>
@@ -12116,10 +12190,7 @@
         <w:footnoteRef/>
       </w:r>
       <w:r>
-        <w:t xml:space="preserve"> </w:t>
-      </w:r>
-      <w:r>
-        <w:t xml:space="preserve">Es decir, este sábado vamos a la sinagoga </w:t>
+        <w:t xml:space="preserve"> Es decir, este sábado vamos a la sinagoga </w:t>
       </w:r>
     </w:p>
   </w:footnote>
@@ -12135,10 +12206,7 @@
         <w:footnoteRef/>
       </w:r>
       <w:r>
-        <w:t xml:space="preserve"> </w:t>
-      </w:r>
-      <w:r>
-        <w:t xml:space="preserve">El rollo del profeta Isaías </w:t>
+        <w:t xml:space="preserve"> El rollo del profeta Isaías </w:t>
       </w:r>
     </w:p>
   </w:footnote>
@@ -12154,10 +12222,7 @@
         <w:footnoteRef/>
       </w:r>
       <w:r>
-        <w:t xml:space="preserve"> </w:t>
-      </w:r>
-      <w:r>
-        <w:t xml:space="preserve">Basada en una conferencia dada por el Mayor Thomas, el fundador de </w:t>
+        <w:t xml:space="preserve"> Basada en una conferencia dada por el Mayor Thomas, el fundador de </w:t>
       </w:r>
       <w:proofErr w:type="spellStart"/>
       <w:r>
@@ -14730,7 +14795,7 @@
 </file>
 
 <file path=customXml/itemProps1.xml><?xml version="1.0" encoding="utf-8"?>
-<ds:datastoreItem xmlns:ds="http://schemas.openxmlformats.org/officeDocument/2006/customXml" ds:itemID="{4B9C3074-7F84-0846-908D-4FCE71646D50}">
+<ds:datastoreItem xmlns:ds="http://schemas.openxmlformats.org/officeDocument/2006/customXml" ds:itemID="{0EDC6C30-B1D6-3945-869B-DCA1C2359141}">
   <ds:schemaRefs>
     <ds:schemaRef ds:uri="http://schemas.openxmlformats.org/officeDocument/2006/bibliography"/>
   </ds:schemaRefs>

</xml_diff>

<commit_message>
fix passage split parse
</commit_message>
<xml_diff>
--- a/pkg/fs/_test_feeds-ok.docx
+++ b/pkg/fs/_test_feeds-ok.docx
@@ -1740,6 +1740,19 @@
           <w:lang w:eastAsia="es-ES" w:bidi="ar-SA"/>
         </w:rPr>
       </w:pPr>
+    </w:p>
+    <w:p>
+      <w:pPr>
+        <w:suppressAutoHyphens w:val="0"/>
+        <w:spacing w:after="200" w:line="276" w:lineRule="auto"/>
+        <w:jc w:val="center"/>
+        <w:rPr>
+          <w:rFonts w:eastAsia="Times New Roman"/>
+          <w:b/>
+          <w:color w:val="000000"/>
+          <w:lang w:eastAsia="es-ES" w:bidi="ar-SA"/>
+        </w:rPr>
+      </w:pPr>
       <w:r>
         <w:rPr>
           <w:rFonts w:eastAsia="Times New Roman"/>
@@ -3713,6 +3726,19 @@
         <w:spacing w:after="200" w:line="276" w:lineRule="auto"/>
         <w:rPr>
           <w:rFonts w:eastAsia="Times New Roman"/>
+          <w:b/>
+          <w:color w:val="000000"/>
+          <w:lang w:eastAsia="es-ES" w:bidi="ar-SA"/>
+        </w:rPr>
+      </w:pPr>
+    </w:p>
+    <w:p>
+      <w:pPr>
+        <w:suppressAutoHyphens w:val="0"/>
+        <w:spacing w:after="200" w:line="276" w:lineRule="auto"/>
+        <w:rPr>
+          <w:rFonts w:eastAsia="Times New Roman"/>
+          <w:b/>
           <w:color w:val="000000"/>
           <w:lang w:eastAsia="es-ES" w:bidi="ar-SA"/>
         </w:rPr>
@@ -3737,26 +3763,8 @@
           <w:color w:val="000000"/>
           <w:lang w:eastAsia="es-ES" w:bidi="ar-SA"/>
         </w:rPr>
-        <w:br w:type="page"/>
-      </w:r>
-      <w:r>
-        <w:rPr>
-          <w:rFonts w:eastAsia="Times New Roman"/>
-          <w:b/>
-          <w:color w:val="000000"/>
-          <w:lang w:eastAsia="es-ES" w:bidi="ar-SA"/>
-        </w:rPr>
         <w:lastRenderedPageBreak/>
-        <w:t>00</w:t>
-      </w:r>
-      <w:r>
-        <w:rPr>
-          <w:rFonts w:eastAsia="Times New Roman"/>
-          <w:b/>
-          <w:color w:val="000000"/>
-          <w:lang w:eastAsia="es-ES" w:bidi="ar-SA"/>
-        </w:rPr>
-        <w:t>5</w:t>
+        <w:t>005</w:t>
       </w:r>
     </w:p>
     <w:p>
@@ -3776,13 +3784,7 @@
         <w:rPr>
           <w:b/>
         </w:rPr>
-        <w:t xml:space="preserve"> (2)</w:t>
-      </w:r>
-      <w:r>
-        <w:rPr>
-          <w:b/>
-        </w:rPr>
-        <w:t xml:space="preserve"> – </w:t>
+        <w:t xml:space="preserve"> (2) – </w:t>
       </w:r>
       <w:proofErr w:type="spellStart"/>
       <w:r>
@@ -3835,6 +3837,12 @@
           <w:i/>
         </w:rPr>
         <w:t xml:space="preserve">"Regocíjate, oh estéril, la que no daba a luz; levanta canción y da voces de júbilo, la que nunca estuvo de parto, porque más son los hijos de la desamparada que los de la casada, ha dicho Jehová" </w:t>
+      </w:r>
+      <w:r>
+        <w:rPr>
+          <w:i/>
+        </w:rPr>
+        <w:t xml:space="preserve">  </w:t>
       </w:r>
       <w:r>
         <w:t>(54:1).</w:t>
@@ -4063,14 +4071,32 @@
           <w:lang w:eastAsia="es-ES" w:bidi="ar-SA"/>
         </w:rPr>
       </w:pPr>
-      <w:r>
-        <w:rPr>
-          <w:rFonts w:eastAsia="Times New Roman"/>
-          <w:color w:val="000000"/>
-          <w:lang w:eastAsia="es-ES" w:bidi="ar-SA"/>
-        </w:rPr>
-        <w:br w:type="page"/>
-      </w:r>
+    </w:p>
+    <w:p>
+      <w:pPr>
+        <w:suppressAutoHyphens w:val="0"/>
+        <w:spacing w:after="200"/>
+        <w:jc w:val="center"/>
+        <w:rPr>
+          <w:rFonts w:eastAsia="Times New Roman"/>
+          <w:b/>
+          <w:color w:val="000000"/>
+          <w:lang w:eastAsia="es-ES" w:bidi="ar-SA"/>
+        </w:rPr>
+      </w:pPr>
+    </w:p>
+    <w:p>
+      <w:pPr>
+        <w:suppressAutoHyphens w:val="0"/>
+        <w:spacing w:after="200"/>
+        <w:jc w:val="center"/>
+        <w:rPr>
+          <w:rFonts w:eastAsia="Times New Roman"/>
+          <w:b/>
+          <w:color w:val="000000"/>
+          <w:lang w:eastAsia="es-ES" w:bidi="ar-SA"/>
+        </w:rPr>
+      </w:pPr>
       <w:r>
         <w:rPr>
           <w:rFonts w:eastAsia="Times New Roman"/>
@@ -10891,6 +10917,20 @@
     <w:p>
       <w:pPr>
         <w:suppressAutoHyphens w:val="0"/>
+        <w:spacing w:after="200"/>
+        <w:ind w:firstLine="708"/>
+        <w:rPr>
+          <w:rFonts w:eastAsia="Times New Roman"/>
+          <w:color w:val="000000"/>
+          <w:lang w:eastAsia="es-ES" w:bidi="ar-SA"/>
+        </w:rPr>
+      </w:pPr>
+      <w:bookmarkStart w:id="0" w:name="_GoBack"/>
+      <w:bookmarkEnd w:id="0"/>
+    </w:p>
+    <w:p>
+      <w:pPr>
+        <w:suppressAutoHyphens w:val="0"/>
         <w:jc w:val="center"/>
         <w:rPr>
           <w:rFonts w:eastAsia="Times New Roman"/>
@@ -11363,6 +11403,1259 @@
         <w:t xml:space="preserve"> (3:18). Es una decisión consciente de nuestra parte basada en la confianza de que al final Dios triunfará. Además consiste en recibir fuerzas para escalar nuestras montañas, superar</w:t>
       </w:r>
     </w:p>
+    <w:p/>
+    <w:p/>
+    <w:p>
+      <w:pPr>
+        <w:suppressAutoHyphens w:val="0"/>
+        <w:spacing w:after="200"/>
+        <w:jc w:val="center"/>
+        <w:rPr>
+          <w:rFonts w:eastAsia="Times New Roman"/>
+          <w:b/>
+          <w:color w:val="000000"/>
+          <w:lang w:eastAsia="es-ES" w:bidi="ar-SA"/>
+        </w:rPr>
+      </w:pPr>
+      <w:r>
+        <w:rPr>
+          <w:rFonts w:eastAsia="Times New Roman"/>
+          <w:b/>
+          <w:color w:val="000000"/>
+          <w:lang w:eastAsia="es-ES" w:bidi="ar-SA"/>
+        </w:rPr>
+        <w:lastRenderedPageBreak/>
+        <w:t>012</w:t>
+      </w:r>
+    </w:p>
+    <w:p>
+      <w:pPr>
+        <w:jc w:val="center"/>
+      </w:pPr>
+      <w:r>
+        <w:rPr>
+          <w:b/>
+        </w:rPr>
+        <w:t>EL PRECIO DE LA GRANDEZA</w:t>
+      </w:r>
+      <w:r>
+        <w:rPr>
+          <w:b/>
+        </w:rPr>
+        <w:t xml:space="preserve"> – </w:t>
+      </w:r>
+      <w:proofErr w:type="spellStart"/>
+      <w:r>
+        <w:rPr>
+          <w:b/>
+        </w:rPr>
+        <w:t>passage</w:t>
+      </w:r>
+      <w:proofErr w:type="spellEnd"/>
+      <w:r>
+        <w:rPr>
+          <w:b/>
+        </w:rPr>
+        <w:t xml:space="preserve"> </w:t>
+      </w:r>
+      <w:proofErr w:type="spellStart"/>
+      <w:r>
+        <w:rPr>
+          <w:b/>
+        </w:rPr>
+        <w:t>txt</w:t>
+      </w:r>
+      <w:proofErr w:type="spellEnd"/>
+      <w:r>
+        <w:rPr>
+          <w:b/>
+        </w:rPr>
+        <w:t xml:space="preserve"> -- </w:t>
+      </w:r>
+      <w:proofErr w:type="spellStart"/>
+      <w:r>
+        <w:rPr>
+          <w:b/>
+        </w:rPr>
+        <w:t>reference</w:t>
+      </w:r>
+      <w:proofErr w:type="spellEnd"/>
+    </w:p>
+    <w:p>
+      <w:r>
+        <w:t> </w:t>
+      </w:r>
+    </w:p>
+    <w:p>
+      <w:r>
+        <w:rPr>
+          <w:i/>
+        </w:rPr>
+        <w:t>“</w:t>
+      </w:r>
+      <w:r>
+        <w:rPr>
+          <w:i/>
+        </w:rPr>
+        <w:t>De cierto, de cierto os digo: Entre los que nacen de mujer, no se ha levantado otro mayor que Juan el Bautista</w:t>
+      </w:r>
+      <w:r>
+        <w:rPr>
+          <w:i/>
+        </w:rPr>
+        <w:t xml:space="preserve">”  </w:t>
+      </w:r>
+      <w:r>
+        <w:t>(Mateo 11:11).</w:t>
+      </w:r>
+    </w:p>
+    <w:p>
+      <w:r>
+        <w:t> </w:t>
+      </w:r>
+    </w:p>
+    <w:p>
+      <w:pPr>
+        <w:ind w:firstLine="708"/>
+      </w:pPr>
+      <w:r>
+        <w:t>Soñamos con ser importantes en el reino de Dios, con tener un ministerio de renombre y </w:t>
+      </w:r>
+      <w:r>
+        <w:t xml:space="preserve">ser </w:t>
+      </w:r>
+      <w:r>
+        <w:t xml:space="preserve">la admiración de las multitudes para que la gente diga de nosotras, </w:t>
+      </w:r>
+      <w:r>
+        <w:t>“</w:t>
+      </w:r>
+      <w:r>
+        <w:t xml:space="preserve">¡Mira qué mujer </w:t>
+      </w:r>
+      <w:r>
+        <w:t xml:space="preserve">o qué hombre </w:t>
+      </w:r>
+      <w:r>
+        <w:t>más espiritual! ¡Cómo sirve a Dios!</w:t>
+      </w:r>
+      <w:r>
+        <w:t>”</w:t>
+      </w:r>
+      <w:r>
+        <w:t xml:space="preserve"> </w:t>
+      </w:r>
+      <w:r>
+        <w:t>De entrada vemos que esta actitud no es cristiana. El creyente verdadero no busca la gloria para sí mismo, sino para Dios. Además,</w:t>
+      </w:r>
+      <w:r>
+        <w:t xml:space="preserve"> si nos fijamos en los grandes </w:t>
+      </w:r>
+      <w:r>
+        <w:t xml:space="preserve">santos </w:t>
+      </w:r>
+      <w:r>
+        <w:t xml:space="preserve">de la Biblia, vemos que la grandeza nunca vino sin coste. Cuando los discípulos se peleaban entre sí, a ver quién iba a ser </w:t>
+      </w:r>
+      <w:r>
+        <w:t xml:space="preserve">el </w:t>
+      </w:r>
+      <w:r>
+        <w:t>más grande en el reino de Dios, el Señor Jesús les preguntó si estaban dispuestos a pagar el precio. </w:t>
+      </w:r>
+      <w:r>
+        <w:t>Jacobo</w:t>
+      </w:r>
+      <w:r>
+        <w:t xml:space="preserve"> y Juan le </w:t>
+      </w:r>
+      <w:r>
+        <w:t>habían dicho al Señor</w:t>
+      </w:r>
+      <w:r>
+        <w:t xml:space="preserve">: </w:t>
+      </w:r>
+      <w:r>
+        <w:rPr>
+          <w:i/>
+        </w:rPr>
+        <w:t>“Concédenos que en tu gloria nos sentemos el uno a tu derecha y el otro a tu izquierda. Entonces Jesús les dijo: No sabéis lo que pedís. ¿Podéis beber del vaso que yo bebo, o ser bautizados con el bautismo con que yo soy bautizado?</w:t>
+      </w:r>
+      <w:r>
+        <w:rPr>
+          <w:i/>
+        </w:rPr>
+        <w:t>”</w:t>
+      </w:r>
+      <w:r>
+        <w:t xml:space="preserve"> </w:t>
+      </w:r>
+      <w:r>
+        <w:t>(</w:t>
+      </w:r>
+      <w:r>
+        <w:t xml:space="preserve">Marcos 10:37, 38). Hay un precio muy alto a pagar si </w:t>
+      </w:r>
+      <w:r>
+        <w:t xml:space="preserve">queremos </w:t>
+      </w:r>
+      <w:r>
+        <w:t>ser grandes en el reino de Dios.</w:t>
+      </w:r>
+    </w:p>
+    <w:p>
+      <w:r>
+        <w:t> </w:t>
+      </w:r>
+    </w:p>
+    <w:p>
+      <w:pPr>
+        <w:ind w:firstLine="708"/>
+      </w:pPr>
+      <w:r>
+        <w:t xml:space="preserve">Juan el Bautista pagó este preció, pero sin pretensión alguna. </w:t>
+      </w:r>
+      <w:r>
+        <w:t>É</w:t>
+      </w:r>
+      <w:r>
+        <w:t>l fue lleno del Espíritu Santo desde el vientre de su madre</w:t>
+      </w:r>
+      <w:r>
+        <w:t>,</w:t>
+      </w:r>
+      <w:r>
+        <w:t xml:space="preserve"> y desde que tuvo uso de la razón sabía que había nacido con una misión</w:t>
+      </w:r>
+      <w:r>
+        <w:t>,</w:t>
+      </w:r>
+      <w:r>
+        <w:t xml:space="preserve"> y vivió para cumplir esa misión. ¿Qué preció tuvo que pagar él por el ministerio tan importante que tuvo? Fue muy popular. Venían miles a escuchar sus mensajes. Fue el mismo pregonero del Rey, el que preparaba el camino del Mesías, el centro de atención de todo el país</w:t>
+      </w:r>
+      <w:r>
+        <w:t>. D</w:t>
+      </w:r>
+      <w:r>
+        <w:t>esde el rey en su trono</w:t>
+      </w:r>
+      <w:r>
+        <w:t>,</w:t>
+      </w:r>
+      <w:r>
+        <w:t xml:space="preserve"> hasta la persona más pobre, todo el mundo conocía el nombre de Juan el Bautista.</w:t>
+      </w:r>
+    </w:p>
+    <w:p>
+      <w:r>
+        <w:t> </w:t>
+      </w:r>
+    </w:p>
+    <w:p>
+      <w:pPr>
+        <w:ind w:firstLine="708"/>
+      </w:pPr>
+      <w:r>
+        <w:t xml:space="preserve">Pues, el precio que tuvo que pagar fue nunca casarse, ni tener hijos, vivir solo en el desierto a la intemperie, vestido de la forma más primitiva, comiendo lo más básico para sostenerse. </w:t>
+      </w:r>
+      <w:r>
+        <w:t xml:space="preserve">Pagó el precio de ser diferente, apartado de los demás. </w:t>
+      </w:r>
+      <w:r>
+        <w:t xml:space="preserve">Pagó el precio de la renuncia a la fama personal: </w:t>
+      </w:r>
+      <w:r>
+        <w:rPr>
+          <w:i/>
+        </w:rPr>
+        <w:t>“Viene uno más poderoso que yo, de quien no soy digno de desatar la correa de su calzado”</w:t>
+      </w:r>
+      <w:r>
+        <w:t xml:space="preserve"> (Lucas  3:16). Cuando apareció Jesús en </w:t>
+      </w:r>
+      <w:r>
+        <w:t>el</w:t>
+      </w:r>
+      <w:r>
+        <w:t xml:space="preserve"> escena</w:t>
+      </w:r>
+      <w:r>
+        <w:t>rio</w:t>
+      </w:r>
+      <w:r>
+        <w:t xml:space="preserve">, llamó la atención a Él. </w:t>
+      </w:r>
+      <w:r>
+        <w:t>Señaló a Cristo: “¡</w:t>
+      </w:r>
+      <w:r>
+        <w:t xml:space="preserve">Este es </w:t>
+      </w:r>
+      <w:r>
+        <w:t>e</w:t>
+      </w:r>
+      <w:r>
+        <w:t xml:space="preserve">l que </w:t>
+      </w:r>
+      <w:r>
+        <w:t xml:space="preserve">yo </w:t>
+      </w:r>
+      <w:r>
+        <w:t>os anunciaba</w:t>
+      </w:r>
+      <w:r>
+        <w:t>!”</w:t>
+      </w:r>
+      <w:r>
+        <w:t xml:space="preserve"> </w:t>
+      </w:r>
+      <w:r>
+        <w:rPr>
+          <w:i/>
+        </w:rPr>
+        <w:t>“Vosotros mismos me sois testigos de que dije: Yo no soy el Cristo, sino que soy enviado delante del él. El que tiene la esposa, es el esposo; mas el amigo del esposo, que está a su lado y le oye, se goz</w:t>
+      </w:r>
+      <w:r>
+        <w:rPr>
+          <w:i/>
+        </w:rPr>
+        <w:t>a</w:t>
+      </w:r>
+      <w:r>
+        <w:rPr>
+          <w:i/>
+        </w:rPr>
+        <w:t xml:space="preserve"> grandemente de la voz del esposo; así pues, este m</w:t>
+      </w:r>
+      <w:r>
+        <w:rPr>
+          <w:i/>
+        </w:rPr>
+        <w:t>i</w:t>
+      </w:r>
+      <w:r>
+        <w:rPr>
+          <w:i/>
+        </w:rPr>
+        <w:t xml:space="preserve"> gozo está cumplido. Es necesario que él crezca,  pero que yo mengüe”</w:t>
+      </w:r>
+      <w:r>
+        <w:t xml:space="preserve"> (Juan 3:</w:t>
+      </w:r>
+      <w:r>
+        <w:t>28-</w:t>
+      </w:r>
+      <w:r>
+        <w:t xml:space="preserve">30). </w:t>
+      </w:r>
+      <w:r>
+        <w:t xml:space="preserve">Finalmente </w:t>
+      </w:r>
+      <w:r>
+        <w:t>pagó el precio del encarcelamiento y el martirio. </w:t>
+      </w:r>
+    </w:p>
+    <w:p>
+      <w:pPr>
+        <w:ind w:firstLine="708"/>
+      </w:pPr>
+    </w:p>
+    <w:p>
+      <w:pPr>
+        <w:ind w:firstLine="708"/>
+      </w:pPr>
+      <w:r>
+        <w:t xml:space="preserve">Pero lo más costoso fue la espera en la cárcel sin comprender bien el trato de Dios con él y por qué </w:t>
+      </w:r>
+      <w:r>
+        <w:t>Jesús</w:t>
+      </w:r>
+      <w:r>
+        <w:t xml:space="preserve"> no le libraba</w:t>
+      </w:r>
+      <w:r>
+        <w:t xml:space="preserve"> si era el Mesías</w:t>
+      </w:r>
+      <w:r>
+        <w:t xml:space="preserve">. La única respuesta que tuvo fue que confiase en Él, y Juan lo hizo, sin explicaciones. No es por nada que Jesús dijo que entre los nacidos de mujer, no hubo ninguno mayor que Juan el Bautista. Consiguió lo que nunca pretendió. El camino a la grandeza es la renuncia de toda pretensión personal y la absoluta devoción a la gloria de Otro. ¿Qué precio estamos dispuestos a pagar para que Él sea </w:t>
+      </w:r>
+      <w:r>
+        <w:t>g</w:t>
+      </w:r>
+      <w:r>
+        <w:t>rande</w:t>
+      </w:r>
+      <w:r>
+        <w:t xml:space="preserve"> a los ojos de los demás</w:t>
+      </w:r>
+      <w:r>
+        <w:t>?</w:t>
+      </w:r>
+    </w:p>
+    <w:p>
+      <w:pPr>
+        <w:ind w:firstLine="708"/>
+      </w:pPr>
+    </w:p>
+    <w:p>
+      <w:pPr>
+        <w:ind w:firstLine="708"/>
+      </w:pPr>
+    </w:p>
+    <w:p>
+      <w:pPr>
+        <w:ind w:firstLine="708"/>
+      </w:pPr>
+    </w:p>
+    <w:p>
+      <w:pPr>
+        <w:ind w:firstLine="708"/>
+      </w:pPr>
+    </w:p>
+    <w:p>
+      <w:pPr>
+        <w:jc w:val="center"/>
+      </w:pPr>
+      <w:r>
+        <w:rPr>
+          <w:b/>
+        </w:rPr>
+        <w:lastRenderedPageBreak/>
+        <w:t>013</w:t>
+      </w:r>
+    </w:p>
+    <w:p>
+      <w:pPr>
+        <w:jc w:val="center"/>
+        <w:rPr>
+          <w:b/>
+        </w:rPr>
+      </w:pPr>
+    </w:p>
+    <w:p>
+      <w:pPr>
+        <w:jc w:val="center"/>
+        <w:rPr>
+          <w:b/>
+        </w:rPr>
+      </w:pPr>
+      <w:r>
+        <w:rPr>
+          <w:b/>
+        </w:rPr>
+        <w:t> ¿D</w:t>
+      </w:r>
+      <w:r>
+        <w:rPr>
+          <w:b/>
+        </w:rPr>
+        <w:t>Ó</w:t>
+      </w:r>
+      <w:r>
+        <w:rPr>
+          <w:b/>
+        </w:rPr>
+        <w:t>NDE TERMINA NUESTRA LIBERTAD?</w:t>
+      </w:r>
+      <w:r>
+        <w:rPr>
+          <w:b/>
+        </w:rPr>
+        <w:t xml:space="preserve"> – </w:t>
+      </w:r>
+      <w:proofErr w:type="spellStart"/>
+      <w:r>
+        <w:rPr>
+          <w:b/>
+        </w:rPr>
+        <w:t>passage</w:t>
+      </w:r>
+      <w:proofErr w:type="spellEnd"/>
+      <w:r>
+        <w:rPr>
+          <w:b/>
+        </w:rPr>
+        <w:t xml:space="preserve"> </w:t>
+      </w:r>
+      <w:proofErr w:type="spellStart"/>
+      <w:r>
+        <w:rPr>
+          <w:b/>
+        </w:rPr>
+        <w:t>txt</w:t>
+      </w:r>
+      <w:proofErr w:type="spellEnd"/>
+      <w:r>
+        <w:rPr>
+          <w:b/>
+        </w:rPr>
+        <w:t xml:space="preserve"> -- </w:t>
+      </w:r>
+      <w:proofErr w:type="spellStart"/>
+      <w:r>
+        <w:rPr>
+          <w:b/>
+        </w:rPr>
+        <w:t>ref</w:t>
+      </w:r>
+      <w:proofErr w:type="spellEnd"/>
+    </w:p>
+    <w:p>
+      <w:pPr>
+        <w:jc w:val="center"/>
+      </w:pPr>
+      <w:r>
+        <w:t> </w:t>
+      </w:r>
+    </w:p>
+    <w:p>
+      <w:r>
+        <w:rPr>
+          <w:rStyle w:val="Enfasis"/>
+        </w:rPr>
+        <w:t>“</w:t>
+      </w:r>
+      <w:r>
+        <w:rPr>
+          <w:rStyle w:val="Enfasis"/>
+        </w:rPr>
+        <w:t>El que</w:t>
+      </w:r>
+      <w:r>
+        <w:rPr>
+          <w:rStyle w:val="Enfasis"/>
+        </w:rPr>
+        <w:t xml:space="preserve"> come</w:t>
+      </w:r>
+      <w:r>
+        <w:rPr>
+          <w:rStyle w:val="Enfasis"/>
+        </w:rPr>
+        <w:t>, no menosprecie al que no</w:t>
+      </w:r>
+      <w:r>
+        <w:rPr>
+          <w:rStyle w:val="Enfasis"/>
+        </w:rPr>
+        <w:t xml:space="preserve"> come</w:t>
+      </w:r>
+      <w:r>
+        <w:rPr>
+          <w:rStyle w:val="Enfasis"/>
+        </w:rPr>
+        <w:t xml:space="preserve">, y el que no </w:t>
+      </w:r>
+      <w:r>
+        <w:rPr>
+          <w:rStyle w:val="Enfasis"/>
+        </w:rPr>
+        <w:t>come</w:t>
+      </w:r>
+      <w:r>
+        <w:rPr>
+          <w:rStyle w:val="Enfasis"/>
+        </w:rPr>
+        <w:t xml:space="preserve">, no </w:t>
+      </w:r>
+      <w:r>
+        <w:rPr>
+          <w:rStyle w:val="Enfasis"/>
+        </w:rPr>
+        <w:t xml:space="preserve">juzgue </w:t>
+      </w:r>
+      <w:r>
+        <w:rPr>
+          <w:rStyle w:val="Enfasis"/>
+        </w:rPr>
+        <w:t xml:space="preserve">al que </w:t>
+      </w:r>
+      <w:r>
+        <w:rPr>
+          <w:rStyle w:val="Enfasis"/>
+        </w:rPr>
+        <w:t xml:space="preserve">come”  </w:t>
+      </w:r>
+      <w:r>
+        <w:t>(Romanos 14:3).</w:t>
+      </w:r>
+    </w:p>
+    <w:p/>
+    <w:p>
+      <w:r>
+        <w:t>Romanos 14:1-17.</w:t>
+      </w:r>
+    </w:p>
+    <w:p>
+      <w:r>
+        <w:t> </w:t>
+      </w:r>
+    </w:p>
+    <w:p>
+      <w:pPr>
+        <w:ind w:firstLine="708"/>
+      </w:pPr>
+      <w:r>
+        <w:t xml:space="preserve">Este capítulo tiene mucho que decir acerca de nuestra libertad en Cristo. El Señor nos ha dado la libertad de hacer muchas cosas, pero hemos de renunciar </w:t>
+      </w:r>
+      <w:r>
+        <w:t xml:space="preserve">a </w:t>
+      </w:r>
+      <w:r>
+        <w:t xml:space="preserve">nuestro derecho </w:t>
+      </w:r>
+      <w:r>
+        <w:t>a</w:t>
+      </w:r>
+      <w:r>
+        <w:t xml:space="preserve"> usar esta libertad si va a ocasionar ofensa al hermano. Nuestra libertad termina donde viola la conciencia del otro. En nuestras iglesias este tema está al orden del día. Si yo tengo libertad </w:t>
+      </w:r>
+      <w:r>
+        <w:t>para</w:t>
+      </w:r>
+      <w:r>
+        <w:t xml:space="preserve"> usar cosméticos o poner</w:t>
+      </w:r>
+      <w:r>
+        <w:t>me</w:t>
+      </w:r>
+      <w:r>
+        <w:t xml:space="preserve"> pendientes, por ejemplo, y sé que voy a ofender a mi hermano, no </w:t>
+      </w:r>
+      <w:r>
+        <w:t xml:space="preserve">me </w:t>
+      </w:r>
+      <w:r>
+        <w:t xml:space="preserve">los pondré para ir al culto. Si tengo la libertad de dar palmas con la música y </w:t>
+      </w:r>
+      <w:r>
+        <w:t xml:space="preserve">mi </w:t>
+      </w:r>
+      <w:r>
+        <w:t xml:space="preserve">hermano </w:t>
+      </w:r>
+      <w:r>
+        <w:t>no quiere</w:t>
+      </w:r>
+      <w:r>
+        <w:t>, no voy a insistir en</w:t>
+      </w:r>
+      <w:r>
+        <w:t xml:space="preserve"> ello</w:t>
+      </w:r>
+      <w:r>
+        <w:t>. Si a mi hermano le ofende que vaya al cine, no le voy a contar las películas que he visto. Tampoco voy a programar que el grupo de jóvenes vaya al cine. Hay muchos otros lugares</w:t>
+      </w:r>
+      <w:r>
+        <w:t xml:space="preserve"> a</w:t>
+      </w:r>
+      <w:r>
+        <w:t xml:space="preserve"> donde pued</w:t>
+      </w:r>
+      <w:r>
+        <w:t>o</w:t>
+      </w:r>
+      <w:r>
+        <w:t xml:space="preserve"> ir sin ofender a nadie. Si para mi hermano es una ofensa que un creyente beba vino y los dos salimos a comer fuera, no voy a pedir vino con la comida. Tampoco lo voy a poner en la mesa si viene a mi casa a comer. Esto es de cajón, pero a veces tenemos que volver a meditar en estos principios. ¿Estoy haciendo algo que pueda ofender a mi hermano?  ¿Que aprecio más, mi libertad, o </w:t>
+      </w:r>
+      <w:r>
+        <w:t xml:space="preserve">a </w:t>
+      </w:r>
+      <w:r>
+        <w:t>mi hermano?</w:t>
+      </w:r>
+    </w:p>
+    <w:p>
+      <w:r>
+        <w:t> </w:t>
+      </w:r>
+    </w:p>
+    <w:p>
+      <w:pPr>
+        <w:ind w:firstLine="708"/>
+      </w:pPr>
+      <w:r>
+        <w:t>Además de no ofender a</w:t>
+      </w:r>
+      <w:r>
+        <w:t>l</w:t>
+      </w:r>
+      <w:r>
+        <w:t xml:space="preserve"> hermano, tampoco debemos menospreciarlo o juzgarlo</w:t>
+      </w:r>
+      <w:r>
+        <w:t xml:space="preserve">. Si </w:t>
+      </w:r>
+      <w:r>
+        <w:t>tengo más libertad de conciencia que él, tengo la tentación de menospreciarlo</w:t>
+      </w:r>
+      <w:r>
+        <w:t>,</w:t>
+      </w:r>
+      <w:r>
+        <w:t xml:space="preserve"> y </w:t>
+      </w:r>
+      <w:r>
+        <w:t>si</w:t>
+      </w:r>
+      <w:r>
+        <w:t xml:space="preserve"> él tiene más libertad que yo, tiene la tentación de juzgarme. Si él hace una cosa que para mí es pecado, pero para él no lo es, tiendo a juzgarlo, pero no debo. La enseñanza bíblica es que si yo creo que una cosa es pecado, para mí lo es, y no debo hacerlo</w:t>
+      </w:r>
+      <w:r>
+        <w:t>:</w:t>
+      </w:r>
+      <w:r>
+        <w:t xml:space="preserve"> </w:t>
+      </w:r>
+      <w:r>
+        <w:rPr>
+          <w:rStyle w:val="Enfasis"/>
+        </w:rPr>
+        <w:t>“</w:t>
+      </w:r>
+      <w:r>
+        <w:rPr>
+          <w:rStyle w:val="Enfasis"/>
+        </w:rPr>
+        <w:t>Nada es inmundo en sí mismo; mas para el que piensa que algo es inmundo, para él lo es</w:t>
+      </w:r>
+      <w:r>
+        <w:rPr>
+          <w:rStyle w:val="Enfasis"/>
+        </w:rPr>
+        <w:t>”</w:t>
+      </w:r>
+      <w:r>
+        <w:t xml:space="preserve"> (Romanos 14:14).</w:t>
+      </w:r>
+    </w:p>
+    <w:p>
+      <w:r>
+        <w:t> </w:t>
+      </w:r>
+    </w:p>
+    <w:p>
+      <w:r>
+        <w:rPr>
+          <w:i/>
+        </w:rPr>
+        <w:t> </w:t>
+      </w:r>
+      <w:r>
+        <w:rPr>
+          <w:i/>
+        </w:rPr>
+        <w:tab/>
+      </w:r>
+      <w:r>
+        <w:rPr>
+          <w:i/>
+        </w:rPr>
+        <w:t>“</w:t>
+      </w:r>
+      <w:r>
+        <w:rPr>
+          <w:rStyle w:val="Enfasis"/>
+        </w:rPr>
+        <w:t xml:space="preserve">Si por causa de la comida tu hermano es contristado, ya no andas conforme al amor. No hagas que por la comida </w:t>
+      </w:r>
+      <w:r>
+        <w:rPr>
+          <w:rStyle w:val="Enfasis"/>
+        </w:rPr>
+        <w:t>(o por lo que fuera)</w:t>
+      </w:r>
+      <w:r>
+        <w:rPr>
+          <w:rStyle w:val="Enfasis"/>
+        </w:rPr>
+        <w:t xml:space="preserve"> se pierda aquel por quien Cristo murió</w:t>
+      </w:r>
+      <w:r>
+        <w:rPr>
+          <w:rStyle w:val="Enfasis"/>
+        </w:rPr>
+        <w:t>” (14:15).</w:t>
+      </w:r>
+      <w:r>
+        <w:t> </w:t>
+      </w:r>
+      <w:r>
+        <w:t xml:space="preserve">Lo que debemos evitar es ofender a alguien para que deje de venir a la iglesia y endurezca su corazón y eventualmente se pierda. Queremos ser sensibles a las opiniones de los demás: </w:t>
+      </w:r>
+      <w:r>
+        <w:rPr>
+          <w:rStyle w:val="Enfasis"/>
+        </w:rPr>
+        <w:t>“</w:t>
+      </w:r>
+      <w:r>
+        <w:rPr>
+          <w:rStyle w:val="Enfasis"/>
+        </w:rPr>
+        <w:t>Porque el que en esto sirve a Cristo, agrada a Dios, y es aprobado por lo</w:t>
+      </w:r>
+      <w:r>
+        <w:rPr>
+          <w:rStyle w:val="Enfasis"/>
+        </w:rPr>
+        <w:t>s</w:t>
+      </w:r>
+      <w:r>
+        <w:rPr>
+          <w:rStyle w:val="Enfasis"/>
+        </w:rPr>
+        <w:t xml:space="preserve"> hombres. Así que, sigamos lo que contribuye a la paz y la mutua edificación. No destruyas la obra de Dios por causa de tu </w:t>
+      </w:r>
+      <w:r>
+        <w:rPr>
+          <w:rStyle w:val="Enfasis"/>
+        </w:rPr>
+        <w:t>(libertad).</w:t>
+      </w:r>
+      <w:r>
+        <w:rPr>
+          <w:rStyle w:val="Enfasis"/>
+        </w:rPr>
+        <w:t xml:space="preserve"> Todas las cosas a la verdad son limpias; pero es malo que el hombre haga tr</w:t>
+      </w:r>
+      <w:r>
+        <w:rPr>
+          <w:rStyle w:val="Enfasis"/>
+        </w:rPr>
+        <w:t>opezar a otros con lo que come (o</w:t>
+      </w:r>
+      <w:r>
+        <w:rPr>
+          <w:rStyle w:val="Enfasis"/>
+        </w:rPr>
+        <w:t xml:space="preserve"> bebe, o lleva puesto, o haga o dej</w:t>
+      </w:r>
+      <w:r>
+        <w:rPr>
+          <w:rStyle w:val="Enfasis"/>
+        </w:rPr>
+        <w:t>e</w:t>
+      </w:r>
+      <w:r>
+        <w:rPr>
+          <w:rStyle w:val="Enfasis"/>
+        </w:rPr>
+        <w:t xml:space="preserve"> de hacer en un culto, o muchas otras cosas)</w:t>
+      </w:r>
+      <w:r>
+        <w:rPr>
+          <w:rStyle w:val="Enfasis"/>
+        </w:rPr>
+        <w:t xml:space="preserve"> (14:18-20). </w:t>
+      </w:r>
+      <w:r>
+        <w:t xml:space="preserve">Si mi hermano se va a ofender, renuncio </w:t>
+      </w:r>
+      <w:r>
+        <w:t xml:space="preserve">a </w:t>
+      </w:r>
+      <w:r>
+        <w:t xml:space="preserve">mi libertad por amor a él, y </w:t>
+      </w:r>
+      <w:r>
+        <w:t xml:space="preserve">así </w:t>
+      </w:r>
+      <w:r>
+        <w:t xml:space="preserve">agrado a Dios, soy aprobado por los hombres, sirvo a Cristo, y contribuyo a la paz y </w:t>
+      </w:r>
+      <w:r>
+        <w:t xml:space="preserve">a </w:t>
+      </w:r>
+      <w:r>
+        <w:t>la mutua edificación.  </w:t>
+      </w:r>
+      <w:r>
+        <w:rPr>
+          <w:rStyle w:val="Enfasis"/>
+        </w:rPr>
+        <w:t> </w:t>
+      </w:r>
+    </w:p>
+    <w:p>
+      <w:pPr>
+        <w:ind w:firstLine="708"/>
+      </w:pPr>
+      <w:r>
+        <w:br w:type="page"/>
+      </w:r>
+    </w:p>
+    <w:p>
+      <w:pPr>
+        <w:rPr>
+          <w:rStyle w:val="Textoennegrita"/>
+        </w:rPr>
+      </w:pPr>
+    </w:p>
+    <w:p>
+      <w:pPr>
+        <w:jc w:val="center"/>
+        <w:rPr>
+          <w:rStyle w:val="Textoennegrita"/>
+        </w:rPr>
+      </w:pPr>
+      <w:r>
+        <w:rPr>
+          <w:rStyle w:val="Textoennegrita"/>
+        </w:rPr>
+        <w:t>014</w:t>
+      </w:r>
+    </w:p>
+    <w:p>
+      <w:pPr>
+        <w:jc w:val="center"/>
+        <w:rPr>
+          <w:rStyle w:val="Textoennegrita"/>
+        </w:rPr>
+      </w:pPr>
+    </w:p>
+    <w:p>
+      <w:pPr>
+        <w:jc w:val="center"/>
+      </w:pPr>
+      <w:r>
+        <w:rPr>
+          <w:rStyle w:val="Textoennegrita"/>
+        </w:rPr>
+        <w:t>¿HAY ALGO DEL FARISEO EN MÍ?</w:t>
+      </w:r>
+      <w:r>
+        <w:rPr>
+          <w:rStyle w:val="Textoennegrita"/>
+        </w:rPr>
+        <w:t xml:space="preserve"> – </w:t>
+      </w:r>
+      <w:proofErr w:type="spellStart"/>
+      <w:r>
+        <w:rPr>
+          <w:rStyle w:val="Textoennegrita"/>
+        </w:rPr>
+        <w:t>passage</w:t>
+      </w:r>
+      <w:proofErr w:type="spellEnd"/>
+      <w:r>
+        <w:rPr>
+          <w:rStyle w:val="Textoennegrita"/>
+        </w:rPr>
+        <w:t xml:space="preserve"> parafraseado</w:t>
+      </w:r>
+    </w:p>
+    <w:p>
+      <w:pPr>
+        <w:jc w:val="center"/>
+      </w:pPr>
+      <w:r>
+        <w:t> </w:t>
+      </w:r>
+    </w:p>
+    <w:p>
+      <w:pPr>
+        <w:rPr>
+          <w:i/>
+        </w:rPr>
+      </w:pPr>
+      <w:r>
+        <w:rPr>
+          <w:rStyle w:val="Textoennegrita"/>
+          <w:i/>
+          <w:iCs/>
+        </w:rPr>
+        <w:t>"</w:t>
+      </w:r>
+      <w:r>
+        <w:rPr>
+          <w:rStyle w:val="Enfasis"/>
+        </w:rPr>
+        <w:t>Entonces Jesús habló a la gente y a sus discípulos, diciendo: ... los fariseos atan cargas pesadas y difíciles de llevar sobre los hombros de los hombres... aman los primeros puestos... Mas ¡ay! de vosotros, escribas y fariseos, hipócritas... porque devoráis las casas de las viudas, y como pretexto, hacéis largas oraciones; por esto recibiréis mayor condenación. .. ¡Ay de vosotros... hipócritas!, porque diezmáis... y dejáis lo más importante de la ley: la justicia, la misericordia y la fe. ... porque limpiáis lo de fuera... , pero por dentro estáis llenos de robo y de injusticia... por fuera, a la verdad, os mostráis justos a los hombres, pero por dentro estáis llenos de hipocresía e iniquidad.  Decís: Si hubiésemos vivido en los días de nuestros padres, no hubiéramos sido sus cómplices en la sangre de los profetas.... ¡Serpientes, generación de víboras! ¿Cómo escaparéis de la condenación del infierno?... ¡Jerusalén, Jerusalén, que matas a los profetas, y apedreas a los que te son enviados! ¡Cuántas veces quise juntar a tus hijos, como la gallina junta sus polluelos debajo de las alas, y no quisiste!"</w:t>
+      </w:r>
+      <w:r>
+        <w:rPr>
+          <w:rStyle w:val="Enfasis"/>
+        </w:rPr>
+        <w:t xml:space="preserve"> </w:t>
+      </w:r>
+      <w:r>
+        <w:rPr>
+          <w:rStyle w:val="Enfasis"/>
+          <w:i w:val="0"/>
+        </w:rPr>
+        <w:t>(Mt 23 parafraseado</w:t>
+      </w:r>
+      <w:r>
+        <w:rPr>
+          <w:rStyle w:val="Enfasis"/>
+          <w:i w:val="0"/>
+        </w:rPr>
+        <w:t>)</w:t>
+      </w:r>
+    </w:p>
+    <w:p>
+      <w:r>
+        <w:t> </w:t>
+      </w:r>
+    </w:p>
+    <w:p>
+      <w:r>
+        <w:t>    Esta denuncia tan fuerte va dirigida a los que conocen las Escrituras</w:t>
+      </w:r>
+      <w:r>
+        <w:t xml:space="preserve"> y</w:t>
+      </w:r>
+      <w:r>
+        <w:t xml:space="preserve"> tienen fama de justos, </w:t>
+      </w:r>
+      <w:r>
+        <w:t>pero no practican el espíritu de la ley.</w:t>
+      </w:r>
+      <w:r>
+        <w:t xml:space="preserve"> Lo que el Señor detesta es </w:t>
+      </w:r>
+      <w:r>
+        <w:t>la hipocresía,</w:t>
+      </w:r>
+      <w:r>
+        <w:t xml:space="preserve"> </w:t>
+      </w:r>
+      <w:r>
+        <w:t xml:space="preserve">que aparentemos ser una cosa cuando somos otra. Creemos que estamos bien </w:t>
+      </w:r>
+      <w:r>
+        <w:t>cuando por dentro estamos llenos de odios, envidias, cr</w:t>
+      </w:r>
+      <w:r>
+        <w:t>í</w:t>
+      </w:r>
+      <w:r>
+        <w:t xml:space="preserve">ticas y condenas. El fariseísmo </w:t>
+      </w:r>
+      <w:r>
+        <w:t>t</w:t>
+      </w:r>
+      <w:r>
+        <w:t xml:space="preserve">iene sus raíces en la idea </w:t>
+      </w:r>
+      <w:r>
+        <w:t xml:space="preserve">de </w:t>
+      </w:r>
+      <w:r>
+        <w:t>que podemos agradar a Dios por el cumplimiento de normas externas sin ocuparnos de lo de dentro</w:t>
+      </w:r>
+      <w:r>
+        <w:t xml:space="preserve">, pero Dios mira el corazón. No se contenta con el conocimiento de la Ley, ni siquiera con el cumplimiento de la Ley, sino con un corazón que practica el espíritu de la Ley, que es la misericordia y el amor. La esencia del farisaísmo es el cumplimiento de la Ley con un corazón que condena a otros. </w:t>
+      </w:r>
+    </w:p>
+    <w:p>
+      <w:r>
+        <w:t> </w:t>
+      </w:r>
+    </w:p>
+    <w:p>
+      <w:r>
+        <w:t>    Es como el "</w:t>
+      </w:r>
+      <w:r>
+        <w:t>e</w:t>
+      </w:r>
+      <w:r>
+        <w:t>vangélico" que piensa que</w:t>
+      </w:r>
+      <w:r>
+        <w:t>,</w:t>
+      </w:r>
+      <w:r>
+        <w:t xml:space="preserve"> puesto que es miembro de una iglesia y asist</w:t>
+      </w:r>
+      <w:r>
+        <w:t>e</w:t>
+      </w:r>
+      <w:r>
+        <w:t xml:space="preserve"> con regularidad, ha cumplido con Dios y puede condenar a otros que no cumplen como él. El fariseo en tiempos de Jesús ponía el listón tan alto que no llegaban </w:t>
+      </w:r>
+      <w:r>
+        <w:t xml:space="preserve">ni </w:t>
+      </w:r>
+      <w:r>
+        <w:t>ellos</w:t>
+      </w:r>
+      <w:r>
+        <w:t>, mucho menos</w:t>
+      </w:r>
+      <w:r>
+        <w:t> los demás. Hoy día</w:t>
+      </w:r>
+      <w:r>
+        <w:t xml:space="preserve"> los fariseos tienen el listón más bajo. Piensan que </w:t>
+      </w:r>
+      <w:r>
+        <w:t>con asisti</w:t>
+      </w:r>
+      <w:r>
+        <w:t>r</w:t>
+      </w:r>
+      <w:r>
+        <w:t xml:space="preserve"> a la iglesia, lee</w:t>
+      </w:r>
+      <w:r>
+        <w:t>r</w:t>
+      </w:r>
+      <w:r>
+        <w:t xml:space="preserve"> la Biblia cada día, ora</w:t>
+      </w:r>
+      <w:r>
+        <w:t>r</w:t>
+      </w:r>
+      <w:r>
+        <w:t xml:space="preserve"> y da</w:t>
+      </w:r>
+      <w:r>
+        <w:t>r</w:t>
+      </w:r>
+      <w:r>
+        <w:t xml:space="preserve"> el diezmo, </w:t>
+      </w:r>
+      <w:r>
+        <w:t>están bien,</w:t>
+      </w:r>
+      <w:r>
+        <w:t xml:space="preserve"> pero podemos estar </w:t>
+      </w:r>
+      <w:r>
+        <w:t xml:space="preserve">a </w:t>
+      </w:r>
+      <w:r>
+        <w:t>años luz de andar en el Espíritu</w:t>
+      </w:r>
+      <w:r>
+        <w:t>, sin darnos</w:t>
+      </w:r>
+      <w:r>
+        <w:t xml:space="preserve"> cuenta. El fariseo es uno controlado por normas, no dirigido por el Espíritu Santo. Lee la Biblia como </w:t>
+      </w:r>
+      <w:r>
+        <w:t xml:space="preserve">obligación, pero </w:t>
+      </w:r>
+      <w:r>
+        <w:t>no ve a Jesús en cada página. Se ha encajado dentro de un sistema y piensa que está sirviendo a Dios. Or</w:t>
+      </w:r>
+      <w:r>
+        <w:t>a</w:t>
+      </w:r>
+      <w:r>
+        <w:t xml:space="preserve"> más en la iglesia que en casa. Buscan la alabanza de los hombres y no </w:t>
+      </w:r>
+      <w:r>
+        <w:t xml:space="preserve">la </w:t>
+      </w:r>
+      <w:r>
+        <w:t xml:space="preserve">de Dios mismo. Hace buenas obras </w:t>
+      </w:r>
+      <w:r>
+        <w:t>por obligación,</w:t>
+      </w:r>
+      <w:r>
+        <w:t xml:space="preserve"> no porque Dios ha</w:t>
+      </w:r>
+      <w:r>
+        <w:t>ya</w:t>
+      </w:r>
+      <w:r>
+        <w:t xml:space="preserve"> llenado su corazón de misericordia. Está tan ocupado en ir a la iglesia que no tiene tiempo para ayudar a </w:t>
+      </w:r>
+      <w:r>
+        <w:t>aquel</w:t>
+      </w:r>
+      <w:r>
+        <w:t>los que sufren</w:t>
+      </w:r>
+      <w:r>
+        <w:t>,</w:t>
+      </w:r>
+      <w:r>
+        <w:t xml:space="preserve"> </w:t>
+      </w:r>
+      <w:r>
+        <w:t xml:space="preserve">a los </w:t>
+      </w:r>
+      <w:r>
+        <w:t>que encuentra por su camino.</w:t>
+      </w:r>
+    </w:p>
+    <w:p>
+      <w:r>
+        <w:t> </w:t>
+      </w:r>
+    </w:p>
+    <w:p>
+      <w:r>
+        <w:t xml:space="preserve">    El Señor ha dicho que si nuestra justicia no es mayor que la de los fariseos, no entraremos en el reino de los cielos. </w:t>
+      </w:r>
+      <w:r>
+        <w:t xml:space="preserve">Decimos tener </w:t>
+      </w:r>
+      <w:r>
+        <w:t xml:space="preserve">la justicia que Dios nos regala, que el Señor Jesús consiguió a nuestro favor, pero </w:t>
+      </w:r>
+      <w:r>
+        <w:t xml:space="preserve">si no tenemos un corazón </w:t>
+      </w:r>
+      <w:r>
+        <w:t>misericordioso, perdonador, generoso, compasivo, paciente, cariñoso y humilde</w:t>
+      </w:r>
+      <w:r>
+        <w:t>, de nada nos sirve esta clase de fe. L</w:t>
+      </w:r>
+      <w:r>
+        <w:t xml:space="preserve">o de fuera es </w:t>
+      </w:r>
+      <w:r>
+        <w:t xml:space="preserve">mera </w:t>
+      </w:r>
+      <w:r>
+        <w:t>hipocresía. </w:t>
+      </w:r>
+      <w:r>
+        <w:t>E</w:t>
+      </w:r>
+      <w:r>
+        <w:t xml:space="preserve">stas palabras tan fuertes de Jesús salen de un corazón quebrantado de amor por su pueblo. Llora a las puertas de Jerusalén porque no le dejan salvarles de la dureza de sus corazones. Solo uno que va camino a morir por </w:t>
+      </w:r>
+      <w:r>
+        <w:lastRenderedPageBreak/>
+        <w:t xml:space="preserve">ellos tiene el derecho de hablar </w:t>
+      </w:r>
+      <w:r>
+        <w:t>como Él habló.</w:t>
+      </w:r>
+      <w:r>
+        <w:t xml:space="preserve"> Si no lloramos cuando decimos: ¡Ay de </w:t>
+      </w:r>
+      <w:r>
+        <w:t>n</w:t>
+      </w:r>
+      <w:r>
+        <w:t>osotros!</w:t>
+      </w:r>
+      <w:r>
+        <w:t>,</w:t>
+      </w:r>
+      <w:r>
+        <w:t xml:space="preserve"> no sabemos nada del amor de Calvario.</w:t>
+      </w:r>
+    </w:p>
+    <w:p>
+      <w:pPr>
+        <w:ind w:firstLine="708"/>
+      </w:pPr>
+    </w:p>
+    <w:p>
+      <w:pPr>
+        <w:ind w:firstLine="708"/>
+      </w:pPr>
+    </w:p>
     <w:p>
       <w:pPr>
         <w:suppressAutoHyphens w:val="0"/>
@@ -11375,751 +12668,9 @@
         </w:rPr>
       </w:pPr>
     </w:p>
-    <w:p>
-      <w:pPr>
-        <w:suppressAutoHyphens w:val="0"/>
-        <w:spacing w:after="200"/>
-        <w:jc w:val="center"/>
-        <w:rPr>
-          <w:rFonts w:eastAsia="Times New Roman"/>
-          <w:b/>
-          <w:color w:val="000000"/>
-          <w:lang w:eastAsia="es-ES" w:bidi="ar-SA"/>
-        </w:rPr>
-      </w:pPr>
-      <w:r>
-        <w:rPr>
-          <w:rFonts w:eastAsia="Times New Roman"/>
-          <w:b/>
-          <w:color w:val="000000"/>
-          <w:lang w:eastAsia="es-ES" w:bidi="ar-SA"/>
-        </w:rPr>
-        <w:lastRenderedPageBreak/>
-        <w:t>0</w:t>
-      </w:r>
-      <w:r>
-        <w:rPr>
-          <w:rFonts w:eastAsia="Times New Roman"/>
-          <w:b/>
-          <w:color w:val="000000"/>
-          <w:lang w:eastAsia="es-ES" w:bidi="ar-SA"/>
-        </w:rPr>
-        <w:t>12</w:t>
-      </w:r>
-    </w:p>
-    <w:p>
-      <w:pPr>
-        <w:jc w:val="center"/>
-      </w:pPr>
-      <w:r>
-        <w:rPr>
-          <w:b/>
-        </w:rPr>
-        <w:t>EL PRECIO DE LA GRANDEZA</w:t>
-      </w:r>
-    </w:p>
-    <w:p>
-      <w:r>
-        <w:t> </w:t>
-      </w:r>
-    </w:p>
-    <w:p>
-      <w:r>
-        <w:rPr>
-          <w:i/>
-        </w:rPr>
-        <w:t>“</w:t>
-      </w:r>
-      <w:r>
-        <w:rPr>
-          <w:i/>
-        </w:rPr>
-        <w:t>De cierto, de cierto os digo: Entre los que nacen de mujer, no se ha levantado otro mayor que Juan el Bautista</w:t>
-      </w:r>
-      <w:r>
-        <w:rPr>
-          <w:i/>
-        </w:rPr>
-        <w:t>”</w:t>
-      </w:r>
-      <w:r>
-        <w:t>  (Mateo 11:11).</w:t>
-      </w:r>
-    </w:p>
-    <w:p>
-      <w:r>
-        <w:t> </w:t>
-      </w:r>
-    </w:p>
-    <w:p>
-      <w:pPr>
-        <w:ind w:firstLine="708"/>
-      </w:pPr>
-      <w:r>
-        <w:t>Soñamos con ser importantes en el reino de Dio</w:t>
-      </w:r>
-      <w:bookmarkStart w:id="0" w:name="_GoBack"/>
-      <w:bookmarkEnd w:id="0"/>
-      <w:r>
-        <w:t>s, con tener un ministerio de renombre y </w:t>
-      </w:r>
-      <w:r>
-        <w:t xml:space="preserve">ser </w:t>
-      </w:r>
-      <w:r>
-        <w:t xml:space="preserve">la admiración de las multitudes para que la gente diga de nosotras, </w:t>
-      </w:r>
-      <w:r>
-        <w:t>“</w:t>
-      </w:r>
-      <w:r>
-        <w:t xml:space="preserve">¡Mira qué mujer </w:t>
-      </w:r>
-      <w:r>
-        <w:t xml:space="preserve">o qué hombre </w:t>
-      </w:r>
-      <w:r>
-        <w:t>más espiritual! ¡Cómo sirve a Dios!</w:t>
-      </w:r>
-      <w:r>
-        <w:t>”</w:t>
-      </w:r>
-      <w:r>
-        <w:t xml:space="preserve"> </w:t>
-      </w:r>
-      <w:r>
-        <w:t>De entrada vemos que esta actitud no es cristiana. El creyente verdadero no busca la gloria para sí mismo, sino para Dios. Además,</w:t>
-      </w:r>
-      <w:r>
-        <w:t xml:space="preserve"> si nos fijamos en los grandes </w:t>
-      </w:r>
-      <w:r>
-        <w:t xml:space="preserve">santos </w:t>
-      </w:r>
-      <w:r>
-        <w:t xml:space="preserve">de la Biblia, vemos que la grandeza nunca vino sin coste. Cuando los discípulos se peleaban entre sí, a ver quién iba a ser </w:t>
-      </w:r>
-      <w:r>
-        <w:t xml:space="preserve">el </w:t>
-      </w:r>
-      <w:r>
-        <w:t>más grande en el reino de Dios, el Señor Jesús les preguntó si estaban dispuestos a pagar el precio. </w:t>
-      </w:r>
-      <w:r>
-        <w:t>Jacobo</w:t>
-      </w:r>
-      <w:r>
-        <w:t xml:space="preserve"> y Juan le </w:t>
-      </w:r>
-      <w:r>
-        <w:t>habían dicho al Señor</w:t>
-      </w:r>
-      <w:r>
-        <w:t xml:space="preserve">: </w:t>
-      </w:r>
-      <w:r>
-        <w:rPr>
-          <w:i/>
-        </w:rPr>
-        <w:t>“Concédenos que en tu gloria nos sentemos el uno a tu derecha y el otro a tu izquierda. Entonces Jesús les dijo: No sabéis lo que pedís. ¿Podéis beber del vaso que yo bebo, o ser bautizados con el bautismo con que yo soy bautizado?</w:t>
-      </w:r>
-      <w:r>
-        <w:rPr>
-          <w:i/>
-        </w:rPr>
-        <w:t>”</w:t>
-      </w:r>
-      <w:r>
-        <w:t xml:space="preserve"> </w:t>
-      </w:r>
-      <w:r>
-        <w:t>(</w:t>
-      </w:r>
-      <w:r>
-        <w:t xml:space="preserve">Marcos 10:37, 38). Hay un precio muy alto a pagar si </w:t>
-      </w:r>
-      <w:r>
-        <w:t xml:space="preserve">queremos </w:t>
-      </w:r>
-      <w:r>
-        <w:t>ser grandes en el reino de Dios.</w:t>
-      </w:r>
-    </w:p>
-    <w:p>
-      <w:r>
-        <w:t> </w:t>
-      </w:r>
-    </w:p>
-    <w:p>
-      <w:pPr>
-        <w:ind w:firstLine="708"/>
-      </w:pPr>
-      <w:r>
-        <w:t xml:space="preserve">Juan el Bautista pagó este preció, pero sin pretensión alguna. </w:t>
-      </w:r>
-      <w:r>
-        <w:t>É</w:t>
-      </w:r>
-      <w:r>
-        <w:t>l fue lleno del Espíritu Santo desde el vientre de su madre</w:t>
-      </w:r>
-      <w:r>
-        <w:t>,</w:t>
-      </w:r>
-      <w:r>
-        <w:t xml:space="preserve"> y desde que tuvo uso de la razón sabía que había nacido con una misión</w:t>
-      </w:r>
-      <w:r>
-        <w:t>,</w:t>
-      </w:r>
-      <w:r>
-        <w:t xml:space="preserve"> y vivió para cumplir esa misión. ¿Qué preció tuvo que pagar él por el ministerio tan importante que tuvo? Fue muy popular. Venían miles a escuchar sus mensajes. Fue el mismo pregonero del Rey, el que preparaba el camino del Mesías, el centro de atención de todo el país</w:t>
-      </w:r>
-      <w:r>
-        <w:t>. D</w:t>
-      </w:r>
-      <w:r>
-        <w:t>esde el rey en su trono</w:t>
-      </w:r>
-      <w:r>
-        <w:t>,</w:t>
-      </w:r>
-      <w:r>
-        <w:t xml:space="preserve"> hasta la persona más pobre, todo el mundo conocía el nombre de Juan el Bautista.</w:t>
-      </w:r>
-    </w:p>
-    <w:p>
-      <w:r>
-        <w:t> </w:t>
-      </w:r>
-    </w:p>
-    <w:p>
-      <w:pPr>
-        <w:ind w:firstLine="708"/>
-      </w:pPr>
-      <w:r>
-        <w:t xml:space="preserve">Pues, el precio que tuvo que pagar fue nunca casarse, ni tener hijos, vivir solo en el desierto a la intemperie, vestido de la forma más primitiva, comiendo lo más básico para sostenerse. </w:t>
-      </w:r>
-      <w:r>
-        <w:t xml:space="preserve">Pagó el precio de ser diferente, apartado de los demás. </w:t>
-      </w:r>
-      <w:r>
-        <w:t xml:space="preserve">Pagó el precio de la renuncia a la fama personal: </w:t>
-      </w:r>
-      <w:r>
-        <w:rPr>
-          <w:i/>
-        </w:rPr>
-        <w:t>“Viene uno más poderoso que yo, de quien no soy digno de desatar la correa de su calzado”</w:t>
-      </w:r>
-      <w:r>
-        <w:t xml:space="preserve"> (Lucas  3:16). Cuando apareció Jesús en </w:t>
-      </w:r>
-      <w:r>
-        <w:t>el</w:t>
-      </w:r>
-      <w:r>
-        <w:t xml:space="preserve"> escena</w:t>
-      </w:r>
-      <w:r>
-        <w:t>rio</w:t>
-      </w:r>
-      <w:r>
-        <w:t xml:space="preserve">, llamó la atención a Él. </w:t>
-      </w:r>
-      <w:r>
-        <w:t>Señaló a Cristo: “¡</w:t>
-      </w:r>
-      <w:r>
-        <w:t xml:space="preserve">Este es </w:t>
-      </w:r>
-      <w:r>
-        <w:t>e</w:t>
-      </w:r>
-      <w:r>
-        <w:t xml:space="preserve">l que </w:t>
-      </w:r>
-      <w:r>
-        <w:t xml:space="preserve">yo </w:t>
-      </w:r>
-      <w:r>
-        <w:t>os anunciaba</w:t>
-      </w:r>
-      <w:r>
-        <w:t>!”</w:t>
-      </w:r>
-      <w:r>
-        <w:t xml:space="preserve"> </w:t>
-      </w:r>
-      <w:r>
-        <w:rPr>
-          <w:i/>
-        </w:rPr>
-        <w:t>“Vosotros mismos me sois testigos de que dije: Yo no soy el Cristo, sino que soy enviado delante del él. El que tiene la esposa, es el esposo; mas el amigo del esposo, que está a su lado y le oye, se goz</w:t>
-      </w:r>
-      <w:r>
-        <w:rPr>
-          <w:i/>
-        </w:rPr>
-        <w:t>a</w:t>
-      </w:r>
-      <w:r>
-        <w:rPr>
-          <w:i/>
-        </w:rPr>
-        <w:t xml:space="preserve"> grandemente de la voz del esposo; así pues, este m</w:t>
-      </w:r>
-      <w:r>
-        <w:rPr>
-          <w:i/>
-        </w:rPr>
-        <w:t>i</w:t>
-      </w:r>
-      <w:r>
-        <w:rPr>
-          <w:i/>
-        </w:rPr>
-        <w:t xml:space="preserve"> gozo está cumplido. Es necesario que él crezca,  pero que yo mengüe”</w:t>
-      </w:r>
-      <w:r>
-        <w:t xml:space="preserve"> (Juan 3:</w:t>
-      </w:r>
-      <w:r>
-        <w:t>28-</w:t>
-      </w:r>
-      <w:r>
-        <w:t xml:space="preserve">30). </w:t>
-      </w:r>
-      <w:r>
-        <w:t xml:space="preserve">Finalmente </w:t>
-      </w:r>
-      <w:r>
-        <w:t>pagó el precio del encarcelamiento y el martirio. </w:t>
-      </w:r>
-    </w:p>
-    <w:p>
-      <w:pPr>
-        <w:ind w:firstLine="708"/>
-      </w:pPr>
-    </w:p>
-    <w:p>
-      <w:pPr>
-        <w:ind w:firstLine="708"/>
-      </w:pPr>
-      <w:r>
-        <w:t xml:space="preserve">Pero lo más costoso fue la espera en la cárcel sin comprender bien el trato de Dios con él y por qué </w:t>
-      </w:r>
-      <w:r>
-        <w:t>Jesús</w:t>
-      </w:r>
-      <w:r>
-        <w:t xml:space="preserve"> no le libraba</w:t>
-      </w:r>
-      <w:r>
-        <w:t xml:space="preserve"> si era el Mesías</w:t>
-      </w:r>
-      <w:r>
-        <w:t xml:space="preserve">. La única respuesta que tuvo fue que confiase en Él, y Juan lo hizo, sin explicaciones. No es por nada que Jesús dijo que entre los nacidos de mujer, no hubo ninguno mayor que Juan el Bautista. Consiguió lo que nunca pretendió. El camino a la grandeza es la renuncia de toda pretensión personal y la absoluta devoción a la gloria de Otro. ¿Qué precio estamos dispuestos a pagar para que Él sea </w:t>
-      </w:r>
-      <w:r>
-        <w:t>g</w:t>
-      </w:r>
-      <w:r>
-        <w:t>rande</w:t>
-      </w:r>
-      <w:r>
-        <w:t xml:space="preserve"> a los ojos de los demás</w:t>
-      </w:r>
-      <w:r>
-        <w:t>?</w:t>
-      </w:r>
-    </w:p>
-    <w:p>
-      <w:pPr>
-        <w:ind w:firstLine="708"/>
-      </w:pPr>
-    </w:p>
-    <w:p>
-      <w:pPr>
-        <w:ind w:firstLine="708"/>
-      </w:pPr>
-    </w:p>
-    <w:p>
-      <w:pPr>
-        <w:ind w:firstLine="708"/>
-      </w:pPr>
-    </w:p>
-    <w:p>
-      <w:pPr>
-        <w:jc w:val="center"/>
-        <w:rPr>
-          <w:rStyle w:val="Textoennegrita"/>
-        </w:rPr>
-      </w:pPr>
-      <w:r>
-        <w:rPr>
-          <w:rStyle w:val="Textoennegrita"/>
-        </w:rPr>
-        <w:t>013</w:t>
-      </w:r>
-    </w:p>
-    <w:p>
-      <w:pPr>
-        <w:jc w:val="center"/>
-        <w:rPr>
-          <w:rStyle w:val="Textoennegrita"/>
-        </w:rPr>
-      </w:pPr>
-    </w:p>
-    <w:p>
-      <w:pPr>
-        <w:jc w:val="center"/>
-      </w:pPr>
-      <w:r>
-        <w:rPr>
-          <w:rStyle w:val="Textoennegrita"/>
-        </w:rPr>
-        <w:t>¿HAY ALGO DEL FARISEO EN MÍ?</w:t>
-      </w:r>
-      <w:r>
-        <w:rPr>
-          <w:rStyle w:val="Textoennegrita"/>
-        </w:rPr>
-        <w:t xml:space="preserve"> – </w:t>
-      </w:r>
-      <w:proofErr w:type="spellStart"/>
-      <w:r>
-        <w:rPr>
-          <w:rStyle w:val="Textoennegrita"/>
-        </w:rPr>
-        <w:t>passage</w:t>
-      </w:r>
-      <w:proofErr w:type="spellEnd"/>
-      <w:r>
-        <w:rPr>
-          <w:rStyle w:val="Textoennegrita"/>
-        </w:rPr>
-        <w:t xml:space="preserve"> parafraseado</w:t>
-      </w:r>
-    </w:p>
-    <w:p>
-      <w:pPr>
-        <w:jc w:val="center"/>
-      </w:pPr>
-      <w:r>
-        <w:t> </w:t>
-      </w:r>
-    </w:p>
-    <w:p>
-      <w:pPr>
-        <w:rPr>
-          <w:i/>
-        </w:rPr>
-      </w:pPr>
-      <w:r>
-        <w:rPr>
-          <w:rStyle w:val="Textoennegrita"/>
-          <w:i/>
-          <w:iCs/>
-        </w:rPr>
-        <w:t>"</w:t>
-      </w:r>
-      <w:r>
-        <w:rPr>
-          <w:rStyle w:val="Enfasis"/>
-        </w:rPr>
-        <w:t>Entonces Jesús habló a la gente y a sus discípulos, diciendo: ... los fariseos atan cargas pesadas y difíciles de llevar sobre los hombros de los hombres... aman los primeros puestos... Mas ¡ay! de vosotros, escribas y fariseos, hipócritas... porque devoráis las casas de las viudas, y como pretexto, hacéis largas oraciones; por esto recibiréis mayor condenación. .. ¡Ay de vosotros... hipócritas!, porque diezmáis... y dejáis lo más importante de la ley: la justicia, la misericordia y la fe. ... porque limpiáis lo de fuera... , pero por dentro estáis llenos de robo y de injusticia... por fuera, a la verdad, os mostráis justos a los hombres, pero por dentro estáis llenos de hipocresía e iniquidad.  Decís: Si hubiésemos vivido en los días de nuestros padres, no hubiéramos sido sus cómplices en la sangre de los profetas.... ¡Serpientes, generación de víboras! ¿Cómo escaparéis de la condenación del infierno?... ¡Jerusalén, Jerusalén, que matas a los profetas, y apedreas a los que te son enviados! ¡Cuántas veces quise juntar a tus hijos, como la gallina junta sus polluelos debajo de las alas, y no quisiste!"</w:t>
-      </w:r>
-      <w:r>
-        <w:rPr>
-          <w:rStyle w:val="Enfasis"/>
-        </w:rPr>
-        <w:t xml:space="preserve"> </w:t>
-      </w:r>
-      <w:r>
-        <w:rPr>
-          <w:rStyle w:val="Enfasis"/>
-          <w:i w:val="0"/>
-        </w:rPr>
-        <w:t>(Mt 23 parafraseado</w:t>
-      </w:r>
-      <w:r>
-        <w:rPr>
-          <w:rStyle w:val="Enfasis"/>
-          <w:i w:val="0"/>
-        </w:rPr>
-        <w:t>)</w:t>
-      </w:r>
-    </w:p>
-    <w:p>
-      <w:r>
-        <w:t> </w:t>
-      </w:r>
-    </w:p>
-    <w:p>
-      <w:r>
-        <w:t>    Esta denuncia tan fuerte va dirigida a los que conocen las Escrituras</w:t>
-      </w:r>
-      <w:r>
-        <w:t xml:space="preserve"> y</w:t>
-      </w:r>
-      <w:r>
-        <w:t xml:space="preserve"> tienen fama de justos, </w:t>
-      </w:r>
-      <w:r>
-        <w:t>pero no practican el espíritu de la ley.</w:t>
-      </w:r>
-      <w:r>
-        <w:t xml:space="preserve"> Lo que el Señor detesta es </w:t>
-      </w:r>
-      <w:r>
-        <w:t>la hipocresía,</w:t>
-      </w:r>
-      <w:r>
-        <w:t xml:space="preserve"> </w:t>
-      </w:r>
-      <w:r>
-        <w:t xml:space="preserve">que aparentemos ser una cosa cuando somos otra. Creemos que estamos bien </w:t>
-      </w:r>
-      <w:r>
-        <w:t>cuando por dentro estamos llenos de odios, envidias, cr</w:t>
-      </w:r>
-      <w:r>
-        <w:t>í</w:t>
-      </w:r>
-      <w:r>
-        <w:t xml:space="preserve">ticas y condenas. El fariseísmo </w:t>
-      </w:r>
-      <w:r>
-        <w:t>t</w:t>
-      </w:r>
-      <w:r>
-        <w:t xml:space="preserve">iene sus raíces en la idea </w:t>
-      </w:r>
-      <w:r>
-        <w:t xml:space="preserve">de </w:t>
-      </w:r>
-      <w:r>
-        <w:t>que podemos agradar a Dios por el cumplimiento de normas externas sin ocuparnos de lo de dentro</w:t>
-      </w:r>
-      <w:r>
-        <w:t xml:space="preserve">, pero Dios mira el corazón. No se contenta con el conocimiento de la Ley, ni siquiera con el cumplimiento de la Ley, sino con un corazón que practica el espíritu de la Ley, que es la misericordia y el amor. La esencia del farisaísmo es el cumplimiento de la Ley con un corazón que condena a otros. </w:t>
-      </w:r>
-    </w:p>
-    <w:p>
-      <w:r>
-        <w:t> </w:t>
-      </w:r>
-    </w:p>
-    <w:p>
-      <w:r>
-        <w:t>    Es como el "</w:t>
-      </w:r>
-      <w:r>
-        <w:t>e</w:t>
-      </w:r>
-      <w:r>
-        <w:t>vangélico" que piensa que</w:t>
-      </w:r>
-      <w:r>
-        <w:t>,</w:t>
-      </w:r>
-      <w:r>
-        <w:t xml:space="preserve"> puesto que es miembro de una iglesia y asist</w:t>
-      </w:r>
-      <w:r>
-        <w:t>e</w:t>
-      </w:r>
-      <w:r>
-        <w:t xml:space="preserve"> con regularidad, ha cumplido con Dios y puede condenar a otros que no cumplen como él. El fariseo en tiempos de Jesús ponía el listón tan alto que no llegaban </w:t>
-      </w:r>
-      <w:r>
-        <w:t xml:space="preserve">ni </w:t>
-      </w:r>
-      <w:r>
-        <w:t>ellos</w:t>
-      </w:r>
-      <w:r>
-        <w:t>, mucho menos</w:t>
-      </w:r>
-      <w:r>
-        <w:t> los demás. Hoy día</w:t>
-      </w:r>
-      <w:r>
-        <w:t xml:space="preserve"> los fariseos tienen el listón más bajo. Piensan que </w:t>
-      </w:r>
-      <w:r>
-        <w:t>con asisti</w:t>
-      </w:r>
-      <w:r>
-        <w:t>r</w:t>
-      </w:r>
-      <w:r>
-        <w:t xml:space="preserve"> a la iglesia, lee</w:t>
-      </w:r>
-      <w:r>
-        <w:t>r</w:t>
-      </w:r>
-      <w:r>
-        <w:t xml:space="preserve"> la Biblia cada día, ora</w:t>
-      </w:r>
-      <w:r>
-        <w:t>r</w:t>
-      </w:r>
-      <w:r>
-        <w:t xml:space="preserve"> y da</w:t>
-      </w:r>
-      <w:r>
-        <w:t>r</w:t>
-      </w:r>
-      <w:r>
-        <w:t xml:space="preserve"> el diezmo, </w:t>
-      </w:r>
-      <w:r>
-        <w:t>están bien,</w:t>
-      </w:r>
-      <w:r>
-        <w:t xml:space="preserve"> pero podemos estar </w:t>
-      </w:r>
-      <w:r>
-        <w:t xml:space="preserve">a </w:t>
-      </w:r>
-      <w:r>
-        <w:t>años luz de andar en el Espíritu</w:t>
-      </w:r>
-      <w:r>
-        <w:t>, sin darnos</w:t>
-      </w:r>
-      <w:r>
-        <w:t xml:space="preserve"> cuenta. El fariseo es uno controlado por normas, no dirigido por el Espíritu Santo. Lee la Biblia como </w:t>
-      </w:r>
-      <w:r>
-        <w:t xml:space="preserve">obligación, pero </w:t>
-      </w:r>
-      <w:r>
-        <w:t>no ve a Jesús en cada página. Se ha encajado dentro de un sistema y piensa que está sirviendo a Dios. Or</w:t>
-      </w:r>
-      <w:r>
-        <w:t>a</w:t>
-      </w:r>
-      <w:r>
-        <w:t xml:space="preserve"> más en la iglesia que en casa. Buscan la alabanza de los hombres y no </w:t>
-      </w:r>
-      <w:r>
-        <w:t xml:space="preserve">la </w:t>
-      </w:r>
-      <w:r>
-        <w:t xml:space="preserve">de Dios mismo. Hace buenas obras </w:t>
-      </w:r>
-      <w:r>
-        <w:t>por obligación,</w:t>
-      </w:r>
-      <w:r>
-        <w:t xml:space="preserve"> no porque Dios ha</w:t>
-      </w:r>
-      <w:r>
-        <w:t>ya</w:t>
-      </w:r>
-      <w:r>
-        <w:t xml:space="preserve"> llenado su corazón de misericordia. Está tan ocupado en ir a la iglesia que no tiene tiempo para ayudar a </w:t>
-      </w:r>
-      <w:r>
-        <w:t>aquel</w:t>
-      </w:r>
-      <w:r>
-        <w:t>los que sufren</w:t>
-      </w:r>
-      <w:r>
-        <w:t>,</w:t>
-      </w:r>
-      <w:r>
-        <w:t xml:space="preserve"> </w:t>
-      </w:r>
-      <w:r>
-        <w:t xml:space="preserve">a los </w:t>
-      </w:r>
-      <w:r>
-        <w:t>que encuentra por su camino.</w:t>
-      </w:r>
-    </w:p>
-    <w:p>
-      <w:r>
-        <w:t> </w:t>
-      </w:r>
-    </w:p>
-    <w:p>
-      <w:r>
-        <w:t xml:space="preserve">    El Señor ha dicho que si nuestra justicia no es mayor que la de los fariseos, no entraremos en el reino de los cielos. </w:t>
-      </w:r>
-      <w:r>
-        <w:t xml:space="preserve">Decimos tener </w:t>
-      </w:r>
-      <w:r>
-        <w:t xml:space="preserve">la justicia que Dios nos regala, que el Señor Jesús consiguió a nuestro favor, pero </w:t>
-      </w:r>
-      <w:r>
-        <w:t xml:space="preserve">si no tenemos un corazón </w:t>
-      </w:r>
-      <w:r>
-        <w:t>misericordioso, perdonador, generoso, compasivo, paciente, cariñoso y humilde</w:t>
-      </w:r>
-      <w:r>
-        <w:t>, de nada nos sirve esta clase de fe. L</w:t>
-      </w:r>
-      <w:r>
-        <w:t xml:space="preserve">o de fuera es </w:t>
-      </w:r>
-      <w:r>
-        <w:t xml:space="preserve">mera </w:t>
-      </w:r>
-      <w:r>
-        <w:t>hipocresía. </w:t>
-      </w:r>
-      <w:r>
-        <w:t>E</w:t>
-      </w:r>
-      <w:r>
-        <w:t xml:space="preserve">stas palabras tan fuertes de Jesús salen de un corazón quebrantado de amor por su pueblo. Llora a las puertas de Jerusalén porque no le dejan salvarles de la dureza de sus corazones. Solo uno que va camino a morir por ellos tiene el derecho de hablar </w:t>
-      </w:r>
-      <w:r>
-        <w:t>como Él habló.</w:t>
-      </w:r>
-      <w:r>
-        <w:t xml:space="preserve"> Si no lloramos cuando decimos: ¡Ay de </w:t>
-      </w:r>
-      <w:r>
-        <w:t>n</w:t>
-      </w:r>
-      <w:r>
-        <w:t>osotros!</w:t>
-      </w:r>
-      <w:r>
-        <w:t>,</w:t>
-      </w:r>
-      <w:r>
-        <w:t xml:space="preserve"> no sabemos nada del amor de Calvario.</w:t>
-      </w:r>
-    </w:p>
-    <w:p>
-      <w:pPr>
-        <w:ind w:firstLine="708"/>
-      </w:pPr>
-    </w:p>
-    <w:p>
-      <w:pPr>
-        <w:suppressAutoHyphens w:val="0"/>
-        <w:spacing w:after="200"/>
-        <w:ind w:firstLine="708"/>
-        <w:rPr>
-          <w:rFonts w:eastAsia="Times New Roman"/>
-          <w:color w:val="000000"/>
-          <w:lang w:eastAsia="es-ES" w:bidi="ar-SA"/>
-        </w:rPr>
-      </w:pPr>
-    </w:p>
     <w:sectPr>
       <w:pgSz w:w="11906" w:h="16838"/>
-      <w:pgMar w:top="1417" w:right="1701" w:bottom="1417" w:left="1701" w:header="708" w:footer="708" w:gutter="0"/>
+      <w:pgMar w:top="1170" w:right="1701" w:bottom="1417" w:left="1701" w:header="708" w:footer="708" w:gutter="0"/>
       <w:cols w:space="708"/>
       <w:docGrid w:linePitch="360"/>
     </w:sectPr>
@@ -14795,7 +15346,7 @@
 </file>
 
 <file path=customXml/itemProps1.xml><?xml version="1.0" encoding="utf-8"?>
-<ds:datastoreItem xmlns:ds="http://schemas.openxmlformats.org/officeDocument/2006/customXml" ds:itemID="{0EDC6C30-B1D6-3945-869B-DCA1C2359141}">
+<ds:datastoreItem xmlns:ds="http://schemas.openxmlformats.org/officeDocument/2006/customXml" ds:itemID="{53860C90-CDAF-9D4D-B042-0C4C5908EEB3}">
   <ds:schemaRefs>
     <ds:schemaRef ds:uri="http://schemas.openxmlformats.org/officeDocument/2006/bibliography"/>
   </ds:schemaRefs>

</xml_diff>